<commit_message>
made some changes to the write up
</commit_message>
<xml_diff>
--- a/Report/NN Report Doc.docx
+++ b/Report/NN Report Doc.docx
@@ -1,6 +1,6 @@
 
 <file path=word/document.xml><?xml version="1.0" encoding="utf-8"?>
-<w:document xmlns:r="http://schemas.openxmlformats.org/officeDocument/2006/relationships" xmlns:wp="http://schemas.openxmlformats.org/drawingml/2006/wordprocessingDrawing" xmlns:w="http://schemas.openxmlformats.org/wordprocessingml/2006/main" xmlns:w10="urn:schemas-microsoft-com:office:word" xmlns:w14="http://schemas.microsoft.com/office/word/2010/wordml" xmlns:wps="http://schemas.microsoft.com/office/word/2010/wordprocessingShape" xmlns:wpg="http://schemas.microsoft.com/office/word/2010/wordprocessingGroup" xmlns:mc="http://schemas.openxmlformats.org/markup-compatibility/2006" xmlns:v="urn:schemas-microsoft-com:vml" xmlns:o="urn:schemas-microsoft-com:office:office" xmlns:m="http://schemas.openxmlformats.org/officeDocument/2006/math" mc:Ignorable="w14">
+<w:document xmlns:wpc="http://schemas.microsoft.com/office/word/2010/wordprocessingCanvas" xmlns:cx="http://schemas.microsoft.com/office/drawing/2014/chartex" xmlns:cx1="http://schemas.microsoft.com/office/drawing/2015/9/8/chartex" xmlns:cx2="http://schemas.microsoft.com/office/drawing/2015/10/21/chartex" xmlns:cx3="http://schemas.microsoft.com/office/drawing/2016/5/9/chartex" xmlns:cx4="http://schemas.microsoft.com/office/drawing/2016/5/10/chartex" xmlns:cx5="http://schemas.microsoft.com/office/drawing/2016/5/11/chartex" xmlns:cx6="http://schemas.microsoft.com/office/drawing/2016/5/12/chartex" xmlns:cx7="http://schemas.microsoft.com/office/drawing/2016/5/13/chartex" xmlns:cx8="http://schemas.microsoft.com/office/drawing/2016/5/14/chartex" xmlns:mc="http://schemas.openxmlformats.org/markup-compatibility/2006" xmlns:aink="http://schemas.microsoft.com/office/drawing/2016/ink" xmlns:am3d="http://schemas.microsoft.com/office/drawing/2017/model3d" xmlns:o="urn:schemas-microsoft-com:office:office" xmlns:r="http://schemas.openxmlformats.org/officeDocument/2006/relationships" xmlns:m="http://schemas.openxmlformats.org/officeDocument/2006/math" xmlns:v="urn:schemas-microsoft-com:vml" xmlns:wp14="http://schemas.microsoft.com/office/word/2010/wordprocessingDrawing" xmlns:wp="http://schemas.openxmlformats.org/drawingml/2006/wordprocessingDrawing" xmlns:w10="urn:schemas-microsoft-com:office:word" xmlns:w="http://schemas.openxmlformats.org/wordprocessingml/2006/main" xmlns:w14="http://schemas.microsoft.com/office/word/2010/wordml" xmlns:w15="http://schemas.microsoft.com/office/word/2012/wordml" xmlns:w16cid="http://schemas.microsoft.com/office/word/2016/wordml/cid" xmlns:w16se="http://schemas.microsoft.com/office/word/2015/wordml/symex" xmlns:wpg="http://schemas.microsoft.com/office/word/2010/wordprocessingGroup" xmlns:wpi="http://schemas.microsoft.com/office/word/2010/wordprocessingInk" xmlns:wne="http://schemas.microsoft.com/office/word/2006/wordml" xmlns:wps="http://schemas.microsoft.com/office/word/2010/wordprocessingShape" mc:Ignorable="w14 w15 w16se w16cid wp14">
   <w:background w:color="FFFFFF"/>
   <w:body>
     <w:p>
@@ -70,19 +70,16 @@
     <w:p>
       <w:pPr>
         <w:pStyle w:val="Body"/>
-        <w:bidi w:val="0"/>
       </w:pPr>
     </w:p>
     <w:p>
       <w:pPr>
         <w:pStyle w:val="Body"/>
-        <w:bidi w:val="0"/>
       </w:pPr>
     </w:p>
     <w:p>
       <w:pPr>
         <w:pStyle w:val="Body"/>
-        <w:bidi w:val="0"/>
       </w:pPr>
     </w:p>
     <w:p>
@@ -152,7 +149,6 @@
         <w:rPr>
           <w:sz w:val="36"/>
           <w:szCs w:val="36"/>
-          <w:rtl w:val="0"/>
           <w:lang w:val="en-US"/>
         </w:rPr>
         <w:t>Table of Contents</w:t>
@@ -185,7 +181,7 @@
           <w:tab w:val="left" w:pos="8400"/>
         </w:tabs>
         <w:rPr>
-          <w:rFonts w:ascii="Avenir Next" w:cs="Avenir Next" w:hAnsi="Avenir Next" w:eastAsia="Avenir Next"/>
+          <w:rFonts w:ascii="Avenir Next" w:eastAsia="Avenir Next" w:hAnsi="Avenir Next" w:cs="Avenir Next"/>
         </w:rPr>
       </w:pPr>
     </w:p>
@@ -216,13 +212,12 @@
           <w:tab w:val="left" w:pos="8400"/>
         </w:tabs>
         <w:rPr>
-          <w:rFonts w:ascii="Avenir Next" w:cs="Avenir Next" w:hAnsi="Avenir Next" w:eastAsia="Avenir Next"/>
+          <w:rFonts w:ascii="Avenir Next" w:eastAsia="Avenir Next" w:hAnsi="Avenir Next" w:cs="Avenir Next"/>
         </w:rPr>
       </w:pPr>
       <w:r>
         <w:rPr>
           <w:rFonts w:ascii="Avenir Next" w:hAnsi="Avenir Next"/>
-          <w:rtl w:val="0"/>
           <w:lang w:val="fr-FR"/>
         </w:rPr>
         <w:t>1. Introduction</w:t>
@@ -255,20 +250,18 @@
           <w:tab w:val="left" w:pos="8400"/>
         </w:tabs>
         <w:rPr>
-          <w:rFonts w:ascii="Avenir Next" w:cs="Avenir Next" w:hAnsi="Avenir Next" w:eastAsia="Avenir Next"/>
+          <w:rFonts w:ascii="Avenir Next" w:eastAsia="Avenir Next" w:hAnsi="Avenir Next" w:cs="Avenir Next"/>
         </w:rPr>
       </w:pPr>
       <w:r>
         <w:rPr>
           <w:rFonts w:ascii="Avenir Next" w:hAnsi="Avenir Next"/>
-          <w:rtl w:val="0"/>
         </w:rPr>
         <w:t xml:space="preserve">2. </w:t>
       </w:r>
       <w:r>
         <w:rPr>
           <w:rFonts w:ascii="Avenir Next" w:hAnsi="Avenir Next"/>
-          <w:rtl w:val="0"/>
           <w:lang w:val="en-US"/>
         </w:rPr>
         <w:t>Background</w:t>
@@ -301,26 +294,24 @@
           <w:tab w:val="left" w:pos="8400"/>
         </w:tabs>
         <w:rPr>
-          <w:rFonts w:ascii="Avenir Next" w:cs="Avenir Next" w:hAnsi="Avenir Next" w:eastAsia="Avenir Next"/>
-        </w:rPr>
-      </w:pPr>
-      <w:r>
-        <w:rPr>
-          <w:rFonts w:ascii="Avenir Next" w:cs="Avenir Next" w:hAnsi="Avenir Next" w:eastAsia="Avenir Next"/>
+          <w:rFonts w:ascii="Avenir Next" w:eastAsia="Avenir Next" w:hAnsi="Avenir Next" w:cs="Avenir Next"/>
+        </w:rPr>
+      </w:pPr>
+      <w:r>
+        <w:rPr>
+          <w:rFonts w:ascii="Avenir Next" w:eastAsia="Avenir Next" w:hAnsi="Avenir Next" w:cs="Avenir Next"/>
         </w:rPr>
         <w:tab/>
       </w:r>
       <w:r>
         <w:rPr>
           <w:rFonts w:ascii="Avenir Next" w:hAnsi="Avenir Next"/>
-          <w:rtl w:val="0"/>
         </w:rPr>
         <w:t xml:space="preserve">2.1 </w:t>
       </w:r>
       <w:r>
         <w:rPr>
           <w:rFonts w:ascii="Avenir Next" w:hAnsi="Avenir Next"/>
-          <w:rtl w:val="0"/>
           <w:lang w:val="en-US"/>
         </w:rPr>
         <w:t>Mixture of experts</w:t>
@@ -353,26 +344,24 @@
           <w:tab w:val="left" w:pos="8400"/>
         </w:tabs>
         <w:rPr>
-          <w:rFonts w:ascii="Avenir Next" w:cs="Avenir Next" w:hAnsi="Avenir Next" w:eastAsia="Avenir Next"/>
-        </w:rPr>
-      </w:pPr>
-      <w:r>
-        <w:rPr>
-          <w:rFonts w:ascii="Avenir Next" w:cs="Avenir Next" w:hAnsi="Avenir Next" w:eastAsia="Avenir Next"/>
+          <w:rFonts w:ascii="Avenir Next" w:eastAsia="Avenir Next" w:hAnsi="Avenir Next" w:cs="Avenir Next"/>
+        </w:rPr>
+      </w:pPr>
+      <w:r>
+        <w:rPr>
+          <w:rFonts w:ascii="Avenir Next" w:eastAsia="Avenir Next" w:hAnsi="Avenir Next" w:cs="Avenir Next"/>
         </w:rPr>
         <w:tab/>
       </w:r>
       <w:r>
         <w:rPr>
           <w:rFonts w:ascii="Avenir Next" w:hAnsi="Avenir Next"/>
-          <w:rtl w:val="0"/>
         </w:rPr>
         <w:t xml:space="preserve">2.2 </w:t>
       </w:r>
       <w:r>
         <w:rPr>
           <w:rFonts w:ascii="Avenir Next" w:hAnsi="Avenir Next"/>
-          <w:rtl w:val="0"/>
           <w:lang w:val="en-US"/>
         </w:rPr>
         <w:t>Ensemble method</w:t>
@@ -405,13 +394,12 @@
           <w:tab w:val="left" w:pos="8400"/>
         </w:tabs>
         <w:rPr>
-          <w:rFonts w:ascii="Avenir Next" w:cs="Avenir Next" w:hAnsi="Avenir Next" w:eastAsia="Avenir Next"/>
+          <w:rFonts w:ascii="Avenir Next" w:eastAsia="Avenir Next" w:hAnsi="Avenir Next" w:cs="Avenir Next"/>
         </w:rPr>
       </w:pPr>
       <w:r>
         <w:rPr>
           <w:rFonts w:ascii="Avenir Next" w:hAnsi="Avenir Next"/>
-          <w:rtl w:val="0"/>
           <w:lang w:val="en-US"/>
         </w:rPr>
         <w:t>3.</w:t>
@@ -419,14 +407,12 @@
       <w:r>
         <w:rPr>
           <w:rFonts w:ascii="Avenir Next" w:hAnsi="Avenir Next"/>
-          <w:rtl w:val="0"/>
         </w:rPr>
         <w:t xml:space="preserve"> </w:t>
       </w:r>
       <w:r>
         <w:rPr>
           <w:rFonts w:ascii="Avenir Next" w:hAnsi="Avenir Next"/>
-          <w:rtl w:val="0"/>
           <w:lang w:val="en-US"/>
         </w:rPr>
         <w:t>Problem Statement</w:t>
@@ -459,13 +445,12 @@
           <w:tab w:val="left" w:pos="8400"/>
         </w:tabs>
         <w:rPr>
-          <w:rFonts w:ascii="Avenir Next" w:cs="Avenir Next" w:hAnsi="Avenir Next" w:eastAsia="Avenir Next"/>
+          <w:rFonts w:ascii="Avenir Next" w:eastAsia="Avenir Next" w:hAnsi="Avenir Next" w:cs="Avenir Next"/>
         </w:rPr>
       </w:pPr>
       <w:r>
         <w:rPr>
           <w:rFonts w:ascii="Avenir Next" w:hAnsi="Avenir Next"/>
-          <w:rtl w:val="0"/>
           <w:lang w:val="en-US"/>
         </w:rPr>
         <w:t>4. Methodology</w:t>
@@ -498,13 +483,12 @@
           <w:tab w:val="left" w:pos="8400"/>
         </w:tabs>
         <w:rPr>
-          <w:rFonts w:ascii="Avenir Next" w:cs="Avenir Next" w:hAnsi="Avenir Next" w:eastAsia="Avenir Next"/>
+          <w:rFonts w:ascii="Avenir Next" w:eastAsia="Avenir Next" w:hAnsi="Avenir Next" w:cs="Avenir Next"/>
         </w:rPr>
       </w:pPr>
       <w:r>
         <w:rPr>
           <w:rFonts w:ascii="Avenir Next" w:hAnsi="Avenir Next"/>
-          <w:rtl w:val="0"/>
           <w:lang w:val="en-US"/>
         </w:rPr>
         <w:t>5</w:t>
@@ -512,14 +496,12 @@
       <w:r>
         <w:rPr>
           <w:rFonts w:ascii="Avenir Next" w:hAnsi="Avenir Next"/>
-          <w:rtl w:val="0"/>
         </w:rPr>
         <w:t xml:space="preserve">. </w:t>
       </w:r>
       <w:r>
         <w:rPr>
           <w:rFonts w:ascii="Avenir Next" w:hAnsi="Avenir Next"/>
-          <w:rtl w:val="0"/>
           <w:lang w:val="en-US"/>
         </w:rPr>
         <w:t>Results and analysis</w:t>
@@ -552,13 +534,12 @@
           <w:tab w:val="left" w:pos="8400"/>
         </w:tabs>
         <w:rPr>
-          <w:rFonts w:ascii="Avenir Next" w:cs="Avenir Next" w:hAnsi="Avenir Next" w:eastAsia="Avenir Next"/>
-        </w:rPr>
-      </w:pPr>
-      <w:r>
-        <w:rPr>
-          <w:rFonts w:ascii="Avenir Next" w:cs="Avenir Next" w:hAnsi="Avenir Next" w:eastAsia="Avenir Next"/>
-          <w:rtl w:val="0"/>
+          <w:rFonts w:ascii="Avenir Next" w:eastAsia="Avenir Next" w:hAnsi="Avenir Next" w:cs="Avenir Next"/>
+        </w:rPr>
+      </w:pPr>
+      <w:r>
+        <w:rPr>
+          <w:rFonts w:ascii="Avenir Next" w:eastAsia="Avenir Next" w:hAnsi="Avenir Next" w:cs="Avenir Next"/>
           <w:lang w:val="en-US"/>
         </w:rPr>
         <w:tab/>
@@ -567,7 +548,6 @@
       <w:r>
         <w:rPr>
           <w:rFonts w:ascii="Avenir Next" w:hAnsi="Avenir Next"/>
-          <w:rtl w:val="0"/>
           <w:lang w:val="en-US"/>
         </w:rPr>
         <w:t>.1 Challenges and solutions</w:t>
@@ -600,13 +580,12 @@
           <w:tab w:val="left" w:pos="8400"/>
         </w:tabs>
         <w:rPr>
-          <w:rFonts w:ascii="Avenir Next" w:cs="Avenir Next" w:hAnsi="Avenir Next" w:eastAsia="Avenir Next"/>
+          <w:rFonts w:ascii="Avenir Next" w:eastAsia="Avenir Next" w:hAnsi="Avenir Next" w:cs="Avenir Next"/>
         </w:rPr>
       </w:pPr>
       <w:r>
         <w:rPr>
           <w:rFonts w:ascii="Avenir Next" w:hAnsi="Avenir Next"/>
-          <w:rtl w:val="0"/>
           <w:lang w:val="en-US"/>
         </w:rPr>
         <w:t>6</w:t>
@@ -614,7 +593,6 @@
       <w:r>
         <w:rPr>
           <w:rFonts w:ascii="Avenir Next" w:hAnsi="Avenir Next"/>
-          <w:rtl w:val="0"/>
           <w:lang w:val="it-IT"/>
         </w:rPr>
         <w:t>. Conclusion</w:t>
@@ -647,13 +625,12 @@
           <w:tab w:val="left" w:pos="8400"/>
         </w:tabs>
         <w:rPr>
-          <w:rFonts w:ascii="Avenir Next" w:cs="Avenir Next" w:hAnsi="Avenir Next" w:eastAsia="Avenir Next"/>
+          <w:rFonts w:ascii="Avenir Next" w:eastAsia="Avenir Next" w:hAnsi="Avenir Next" w:cs="Avenir Next"/>
         </w:rPr>
       </w:pPr>
       <w:r>
         <w:rPr>
           <w:rFonts w:ascii="Avenir Next" w:hAnsi="Avenir Next"/>
-          <w:rtl w:val="0"/>
           <w:lang w:val="en-US"/>
         </w:rPr>
         <w:t>7</w:t>
@@ -661,141 +638,126 @@
       <w:r>
         <w:rPr>
           <w:rFonts w:ascii="Avenir Next" w:hAnsi="Avenir Next"/>
-          <w:rtl w:val="0"/>
           <w:lang w:val="fr-FR"/>
         </w:rPr>
-        <w:t>. References</w:t>
-      </w:r>
+        <w:t xml:space="preserve">. </w:t>
+      </w:r>
+      <w:proofErr w:type="spellStart"/>
+      <w:r>
+        <w:rPr>
+          <w:rFonts w:ascii="Avenir Next" w:hAnsi="Avenir Next"/>
+          <w:lang w:val="fr-FR"/>
+        </w:rPr>
+        <w:t>References</w:t>
+      </w:r>
+      <w:proofErr w:type="spellEnd"/>
     </w:p>
     <w:p>
       <w:pPr>
         <w:pStyle w:val="Heading"/>
-        <w:bidi w:val="0"/>
       </w:pPr>
     </w:p>
     <w:p>
       <w:pPr>
         <w:pStyle w:val="Heading"/>
-        <w:bidi w:val="0"/>
       </w:pPr>
     </w:p>
     <w:p>
       <w:pPr>
         <w:pStyle w:val="Heading"/>
-        <w:bidi w:val="0"/>
       </w:pPr>
     </w:p>
     <w:p>
       <w:pPr>
         <w:pStyle w:val="Heading"/>
-        <w:bidi w:val="0"/>
       </w:pPr>
     </w:p>
     <w:p>
       <w:pPr>
         <w:pStyle w:val="Heading"/>
-        <w:bidi w:val="0"/>
       </w:pPr>
     </w:p>
     <w:p>
       <w:pPr>
         <w:pStyle w:val="Heading"/>
-        <w:bidi w:val="0"/>
       </w:pPr>
     </w:p>
     <w:p>
       <w:pPr>
         <w:pStyle w:val="Heading"/>
-        <w:bidi w:val="0"/>
       </w:pPr>
     </w:p>
     <w:p>
       <w:pPr>
         <w:pStyle w:val="Heading"/>
-        <w:bidi w:val="0"/>
         <w:sectPr>
-          <w:headerReference w:type="default" r:id="rId4"/>
-          <w:footerReference w:type="default" r:id="rId5"/>
-          <w:pgSz w:w="12240" w:h="15840" w:orient="portrait"/>
-          <w:pgMar w:top="720" w:right="1800" w:bottom="720" w:left="1800" w:header="720" w:footer="1080"/>
-          <w:bidi w:val="0"/>
+          <w:headerReference w:type="default" r:id="rId6"/>
+          <w:footerReference w:type="default" r:id="rId7"/>
+          <w:pgSz w:w="12240" w:h="15840"/>
+          <w:pgMar w:top="720" w:right="1800" w:bottom="720" w:left="1800" w:header="720" w:footer="1080" w:gutter="0"/>
+          <w:cols w:space="720"/>
         </w:sectPr>
       </w:pPr>
     </w:p>
     <w:p>
       <w:pPr>
         <w:pStyle w:val="Heading"/>
-        <w:bidi w:val="0"/>
-      </w:pPr>
-      <w:r>
-        <w:rPr>
-          <w:rtl w:val="0"/>
-          <w:lang w:val="en-US"/>
-        </w:rPr>
+      </w:pPr>
+      <w:r>
+        <w:rPr>
+          <w:lang w:val="en-US"/>
+        </w:rPr>
+        <w:lastRenderedPageBreak/>
         <w:t>1. Introduction</w:t>
       </w:r>
     </w:p>
     <w:p>
       <w:pPr>
         <w:pStyle w:val="Body"/>
-        <w:bidi w:val="0"/>
-      </w:pPr>
-      <w:r>
-        <w:rPr>
-          <w:rtl w:val="0"/>
+      </w:pPr>
+      <w:r>
+        <w:rPr>
           <w:lang w:val="en-US"/>
         </w:rPr>
         <w:tab/>
-        <w:t xml:space="preserve">For the following project, we have compared the performance and training times of two types of machine learning methods on the Fashion MNIST data set. Both the mixture of experts and the ensemble methods acted on the multilayer perceptron model of a neural network. We trained the neural networks for 1 and 3 epochs and compared the accuracies and time to train for both methods. As a control we also included the basic M.L.P network to compare training times and performance. </w:t>
+        <w:t xml:space="preserve">For the following project, we have compared the performance and training times of two types of machine learning methods on the Fashion MNIST data set. Both the mixture of experts and the ensemble method acted on the multilayer perceptron model of a neural network. We trained the neural networks for 1 and 3 epochs and compared the accuracies and time to train for both methods. As a control we also included the basic M.L.P network to compare training times and performance. </w:t>
       </w:r>
     </w:p>
     <w:p>
       <w:pPr>
         <w:pStyle w:val="Heading"/>
-        <w:bidi w:val="0"/>
-      </w:pPr>
-      <w:r>
-        <w:rPr>
-          <w:rtl w:val="0"/>
-          <w:lang w:val="en-US"/>
-        </w:rPr>
-        <w:t xml:space="preserve">2. </w:t>
-      </w:r>
-      <w:r>
-        <w:rPr>
-          <w:rtl w:val="0"/>
-          <w:lang w:val="en-US"/>
-        </w:rPr>
-        <w:t>Background</w:t>
+      </w:pPr>
+      <w:r>
+        <w:rPr>
+          <w:lang w:val="en-US"/>
+        </w:rPr>
+        <w:t>2. Background</w:t>
       </w:r>
     </w:p>
     <w:p>
       <w:pPr>
         <w:pStyle w:val="Body"/>
-        <w:bidi w:val="0"/>
-      </w:pPr>
-      <w:r>
-        <w:rPr>
-          <w:rtl w:val="0"/>
-          <w:lang w:val="en-US"/>
-        </w:rPr>
-        <w:tab/>
-        <w:t>The experiment was done on th</w:t>
-      </w:r>
-      <w:r>
+        <w:rPr>
+          <w:lang w:val="en-US"/>
+        </w:rPr>
+      </w:pPr>
+      <w:r>
+        <w:rPr>
+          <w:noProof/>
+        </w:rPr>
         <mc:AlternateContent>
           <mc:Choice Requires="wpg">
             <w:drawing>
-              <wp:anchor distT="152400" distB="152400" distL="152400" distR="152400" simplePos="0" relativeHeight="251659264" behindDoc="0" locked="0" layoutInCell="1" allowOverlap="1">
+              <wp:anchor distT="152400" distB="152400" distL="152400" distR="152400" simplePos="0" relativeHeight="251659264" behindDoc="0" locked="0" layoutInCell="1" allowOverlap="1" wp14:anchorId="005E022D" wp14:editId="2B2DB17A">
                 <wp:simplePos x="0" y="0"/>
-                <wp:positionH relativeFrom="page">
-                  <wp:posOffset>1147109</wp:posOffset>
+                <wp:positionH relativeFrom="margin">
+                  <wp:align>right</wp:align>
                 </wp:positionH>
                 <wp:positionV relativeFrom="page">
-                  <wp:posOffset>4713425</wp:posOffset>
+                  <wp:posOffset>4113323</wp:posOffset>
                 </wp:positionV>
                 <wp:extent cx="5482291" cy="2290992"/>
-                <wp:effectExtent l="0" t="0" r="0" b="0"/>
+                <wp:effectExtent l="0" t="0" r="4445" b="0"/>
                 <wp:wrapTopAndBottom distT="152400" distB="152400"/>
                 <wp:docPr id="1073741827" name="officeArt object"/>
                 <wp:cNvGraphicFramePr/>
@@ -834,61 +796,17 @@
                             <w:p>
                               <w:pPr>
                                 <w:pStyle w:val="Caption"/>
-                                <w:bidi w:val="0"/>
                               </w:pPr>
                               <w:r>
-                                <w:rPr>
-                                  <w:rtl w:val="0"/>
-                                </w:rPr>
-                                <w:t xml:space="preserve">Figure 1. Two images from the fashion MNIST dataset, with labels </w:t>
+                                <w:t>Figure 1. Two images from the fashion MNIST dataset, with labels “Pullover” and “Sneaker</w:t>
                               </w:r>
+                              <w:proofErr w:type="gramStart"/>
                               <w:r>
-                                <w:rPr>
-                                  <w:rtl w:val="0"/>
-                                </w:rPr>
-                                <w:t>“</w:t>
+                                <w:t>” .</w:t>
                               </w:r>
+                              <w:proofErr w:type="gramEnd"/>
                               <w:r>
-                                <w:rPr>
-                                  <w:rtl w:val="0"/>
-                                </w:rPr>
-                                <w:t>Pullover</w:t>
-                              </w:r>
-                              <w:r>
-                                <w:rPr>
-                                  <w:rtl w:val="0"/>
-                                </w:rPr>
-                                <w:t xml:space="preserve">” </w:t>
-                              </w:r>
-                              <w:r>
-                                <w:rPr>
-                                  <w:rtl w:val="0"/>
-                                </w:rPr>
-                                <w:t xml:space="preserve">and </w:t>
-                              </w:r>
-                              <w:r>
-                                <w:rPr>
-                                  <w:rtl w:val="0"/>
-                                </w:rPr>
-                                <w:t>“</w:t>
-                              </w:r>
-                              <w:r>
-                                <w:rPr>
-                                  <w:rtl w:val="0"/>
-                                </w:rPr>
-                                <w:t>Sneaker</w:t>
-                              </w:r>
-                              <w:r>
-                                <w:rPr>
-                                  <w:rtl w:val="0"/>
-                                </w:rPr>
-                                <w:t xml:space="preserve">” </w:t>
-                              </w:r>
-                              <w:r>
-                                <w:rPr>
-                                  <w:rtl w:val="0"/>
-                                </w:rPr>
-                                <w:t>.[1]</w:t>
+                                <w:t>[1]</w:t>
                               </w:r>
                             </w:p>
                           </w:txbxContent>
@@ -905,10 +823,10 @@
                           </pic:cNvPicPr>
                         </pic:nvPicPr>
                         <pic:blipFill>
-                          <a:blip r:embed="rId6">
+                          <a:blip r:embed="rId8">
                             <a:extLst/>
                           </a:blip>
-                          <a:srcRect l="0" t="4169" r="0" b="8759"/>
+                          <a:srcRect t="4169" b="8759"/>
                           <a:stretch>
                             <a:fillRect/>
                           </a:stretch>
@@ -936,79 +854,58 @@
           </mc:Choice>
           <mc:Fallback>
             <w:pict>
-              <v:group id="_x0000_s1026" style="visibility:visible;position:absolute;margin-left:90.3pt;margin-top:371.1pt;width:431.7pt;height:180.4pt;z-index:251659264;mso-position-horizontal:absolute;mso-position-horizontal-relative:page;mso-position-vertical:absolute;mso-position-vertical-relative:page;mso-wrap-distance-left:12.0pt;mso-wrap-distance-top:12.0pt;mso-wrap-distance-right:12.0pt;mso-wrap-distance-bottom:12.0pt;" coordorigin="4109,0" coordsize="5482291,2290992">
-                <w10:wrap type="topAndBottom" side="bothSides" anchorx="page" anchory="page"/>
-                <v:shape id="_x0000_s1027" type="#_x0000_t202" style="position:absolute;left:4109;top:1697188;width:5482291;height:593804;">
-                  <v:fill on="f"/>
-                  <v:stroke on="f" weight="1.0pt" dashstyle="solid" endcap="flat" miterlimit="400.0%" joinstyle="miter" linestyle="single" startarrow="none" startarrowwidth="medium" startarrowlength="medium" endarrow="none" endarrowwidth="medium" endarrowlength="medium"/>
-                  <v:textbox>
+              <v:group w14:anchorId="005E022D" id="officeArt object" o:spid="_x0000_s1026" style="position:absolute;margin-left:380.5pt;margin-top:323.9pt;width:431.7pt;height:180.4pt;z-index:251659264;mso-wrap-distance-left:12pt;mso-wrap-distance-top:12pt;mso-wrap-distance-right:12pt;mso-wrap-distance-bottom:12pt;mso-position-horizontal:right;mso-position-horizontal-relative:margin;mso-position-vertical-relative:page" coordorigin="41" coordsize="54822,22909" o:gfxdata="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">
+                <v:shapetype id="_x0000_t202" coordsize="21600,21600" o:spt="202" path="m,l,21600r21600,l21600,xe">
+                  <v:stroke joinstyle="miter"/>
+                  <v:path gradientshapeok="t" o:connecttype="rect"/>
+                </v:shapetype>
+                <v:shape id="Shape 1073741825" o:spid="_x0000_s1027" type="#_x0000_t202" style="position:absolute;left:41;top:16971;width:54823;height:5938;visibility:visible;mso-wrap-style:square;v-text-anchor:top" o:gfxdata="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" filled="f" stroked="f" strokeweight="1pt">
+                  <v:stroke miterlimit="4"/>
+                  <v:textbox inset="4pt,4pt,4pt,4pt">
                     <w:txbxContent>
                       <w:p>
                         <w:pPr>
                           <w:pStyle w:val="Caption"/>
-                          <w:bidi w:val="0"/>
                         </w:pPr>
                         <w:r>
-                          <w:rPr>
-                            <w:rtl w:val="0"/>
-                          </w:rPr>
-                          <w:t xml:space="preserve">Figure 1. Two images from the fashion MNIST dataset, with labels </w:t>
+                          <w:t>Figure 1. Two images from the fashion MNIST dataset, with labels “Pullover” and “Sneaker</w:t>
                         </w:r>
+                        <w:proofErr w:type="gramStart"/>
                         <w:r>
-                          <w:rPr>
-                            <w:rtl w:val="0"/>
-                          </w:rPr>
-                          <w:t>“</w:t>
+                          <w:t>” .</w:t>
                         </w:r>
+                        <w:proofErr w:type="gramEnd"/>
                         <w:r>
-                          <w:rPr>
-                            <w:rtl w:val="0"/>
-                          </w:rPr>
-                          <w:t>Pullover</w:t>
-                        </w:r>
-                        <w:r>
-                          <w:rPr>
-                            <w:rtl w:val="0"/>
-                          </w:rPr>
-                          <w:t xml:space="preserve">” </w:t>
-                        </w:r>
-                        <w:r>
-                          <w:rPr>
-                            <w:rtl w:val="0"/>
-                          </w:rPr>
-                          <w:t xml:space="preserve">and </w:t>
-                        </w:r>
-                        <w:r>
-                          <w:rPr>
-                            <w:rtl w:val="0"/>
-                          </w:rPr>
-                          <w:t>“</w:t>
-                        </w:r>
-                        <w:r>
-                          <w:rPr>
-                            <w:rtl w:val="0"/>
-                          </w:rPr>
-                          <w:t>Sneaker</w:t>
-                        </w:r>
-                        <w:r>
-                          <w:rPr>
-                            <w:rtl w:val="0"/>
-                          </w:rPr>
-                          <w:t xml:space="preserve">” </w:t>
-                        </w:r>
-                        <w:r>
-                          <w:rPr>
-                            <w:rtl w:val="0"/>
-                          </w:rPr>
-                          <w:t>.[1]</w:t>
+                          <w:t>[1]</w:t>
                         </w:r>
                       </w:p>
                     </w:txbxContent>
                   </v:textbox>
                 </v:shape>
-                <v:shape id="_x0000_s1028" type="#_x0000_t75" style="position:absolute;left:288590;top:0;width:4909219;height:1591108;">
-                  <v:imagedata r:id="rId6" o:title="1*FekMt6abfFFAFzhQcnjxZg.png" croptop="4.2%" cropbottom="8.8%"/>
+                <v:shapetype id="_x0000_t75" coordsize="21600,21600" o:spt="75" o:preferrelative="t" path="m@4@5l@4@11@9@11@9@5xe" filled="f" stroked="f">
+                  <v:stroke joinstyle="miter"/>
+                  <v:formulas>
+                    <v:f eqn="if lineDrawn pixelLineWidth 0"/>
+                    <v:f eqn="sum @0 1 0"/>
+                    <v:f eqn="sum 0 0 @1"/>
+                    <v:f eqn="prod @2 1 2"/>
+                    <v:f eqn="prod @3 21600 pixelWidth"/>
+                    <v:f eqn="prod @3 21600 pixelHeight"/>
+                    <v:f eqn="sum @0 0 1"/>
+                    <v:f eqn="prod @6 1 2"/>
+                    <v:f eqn="prod @7 21600 pixelWidth"/>
+                    <v:f eqn="sum @8 21600 0"/>
+                    <v:f eqn="prod @7 21600 pixelHeight"/>
+                    <v:f eqn="sum @10 21600 0"/>
+                  </v:formulas>
+                  <v:path o:extrusionok="f" gradientshapeok="t" o:connecttype="rect"/>
+                  <o:lock v:ext="edit" aspectratio="t"/>
+                </v:shapetype>
+                <v:shape id="1*FekMt6abfFFAFzhQcnjxZg.png" o:spid="_x0000_s1028" type="#_x0000_t75" style="position:absolute;left:2885;width:49093;height:15911;visibility:visible;mso-wrap-style:square" o:gfxdata="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" strokeweight="1pt">
+                  <v:stroke miterlimit="4"/>
+                  <v:imagedata r:id="rId9" o:title="" croptop="2732f" cropbottom="5740f"/>
                 </v:shape>
+                <w10:wrap type="topAndBottom" anchorx="margin" anchory="page"/>
               </v:group>
             </w:pict>
           </mc:Fallback>
@@ -1016,20 +913,66 @@
       </w:r>
       <w:r>
         <w:rPr>
-          <w:rtl w:val="0"/>
-          <w:lang w:val="en-US"/>
-        </w:rPr>
-        <w:t>e Fashion MNIST dataset. This dataset consists of 65,000 black and white images which are 28 by 28 pixels in size. Each image is labeled as 1 of 10 different types of clothing such as trousers, dresses, or coats. The set is divided in to 55,000 images for the training set and 10,000 images for the test set. The Fashion MNIST data was used due to our observation that the regular MNIST is relatively easy for basic feed forward networks to classify, and many neural network exercises use the regular MNIST dataset.</w:t>
+          <w:lang w:val="en-US"/>
+        </w:rPr>
+        <w:tab/>
+        <w:t xml:space="preserve">The experiment was done on the Fashion MNIST dataset. This dataset consists of </w:t>
+      </w:r>
+      <w:r>
+        <w:rPr>
+          <w:lang w:val="en-US"/>
+        </w:rPr>
+        <w:t xml:space="preserve">70 </w:t>
+      </w:r>
+      <w:r>
+        <w:rPr>
+          <w:lang w:val="en-US"/>
+        </w:rPr>
+        <w:t xml:space="preserve">000 black and white images which are 28 by 28 pixels in size. Each image is labeled as 1 of 10 different types of clothing such as trousers, dresses, or coats. </w:t>
+      </w:r>
+      <w:r>
+        <w:rPr>
+          <w:lang w:val="en-US"/>
+        </w:rPr>
+        <w:t>Using k-fold cross validation, the set can be</w:t>
+      </w:r>
+      <w:r>
+        <w:rPr>
+          <w:lang w:val="en-US"/>
+        </w:rPr>
+        <w:t xml:space="preserve"> divided in to </w:t>
+      </w:r>
+      <w:r>
+        <w:rPr>
+          <w:lang w:val="en-US"/>
+        </w:rPr>
+        <w:t xml:space="preserve">63 000 </w:t>
+      </w:r>
+      <w:r>
+        <w:rPr>
+          <w:lang w:val="en-US"/>
+        </w:rPr>
+        <w:t xml:space="preserve">images for the training set and </w:t>
+      </w:r>
+      <w:r>
+        <w:rPr>
+          <w:lang w:val="en-US"/>
+        </w:rPr>
+        <w:t xml:space="preserve">7 </w:t>
+      </w:r>
+      <w:r>
+        <w:rPr>
+          <w:lang w:val="en-US"/>
+        </w:rPr>
+        <w:t>000 images for the test set. The Fashion MNIST data was used due to our observation that the regular MNIST is relatively easy for basic feed forward networks to classify, and many neural network exercises use the regular MNIST dataset.</w:t>
       </w:r>
     </w:p>
     <w:p>
       <w:pPr>
         <w:pStyle w:val="Heading"/>
-        <w:bidi w:val="0"/>
-      </w:pPr>
-      <w:r>
-        <w:rPr>
-          <w:rtl w:val="0"/>
+      </w:pPr>
+      <w:r>
+        <w:rPr>
           <w:lang w:val="en-US"/>
         </w:rPr>
         <w:t>2.1. Mixture of experts</w:t>
@@ -1042,27 +985,106 @@
       </w:pPr>
       <w:r>
         <w:rPr>
-          <w:rtl w:val="0"/>
           <w:lang w:val="en-US"/>
         </w:rPr>
         <w:tab/>
-        <w:t>The Mixture of Experts technique was developed in the early 1990 to deal with extremely large datasets. In machine learning this technique involves having multiple neural networks all trained on different portions of the data.  This is called specialization, where each neural network has good performance on one subset of the whole data set. This requires the data to be separated in to regimes that are given to different models during training. During training, the idea is to identify the model which is already doing better than the others on a particular subset of the data, and have it focus on predicting the right answers on the subset which ignoring the others, which leads to specialization. In order to match each model to a regime of the dataset we need to cluster the data using a gating function. We use a simple k-means clustering method on the data and associate a neural network with a specific cluster. When new input is to be given to the whole model, the k-means cluster closest to the input is computed and the associated model is responsible for the classification. Ultimately the mixture of experts technique uses the dataset in a unique way, in that if the dataset is not large enough, it will not make good use of the data due to the partitioning that occurs over multiple models. However as the dataset grows, the mixture of experts method allows efficient use of all the data.</w:t>
+        <w:t>The Mixture of Experts technique was developed in the early 1990</w:t>
+      </w:r>
+      <w:r>
+        <w:rPr>
+          <w:lang w:val="en-US"/>
+        </w:rPr>
+        <w:t>s</w:t>
+      </w:r>
+      <w:r>
+        <w:rPr>
+          <w:lang w:val="en-US"/>
+        </w:rPr>
+        <w:t xml:space="preserve"> to deal with extremely large datasets. In machine learning this technique involves having multiple neural networks all trained on different portions of the data.  This is called specialization, where each neural network has good performance on one subset of the whole data set. This requires the data to be separated in to regimes that are given to different models during training. During training, the idea is to identify the model which is already doing better than the others on a </w:t>
+      </w:r>
+      <w:proofErr w:type="gramStart"/>
+      <w:r>
+        <w:rPr>
+          <w:lang w:val="en-US"/>
+        </w:rPr>
+        <w:t>particular subset</w:t>
+      </w:r>
+      <w:proofErr w:type="gramEnd"/>
+      <w:r>
+        <w:rPr>
+          <w:lang w:val="en-US"/>
+        </w:rPr>
+        <w:t xml:space="preserve"> of the data, and have it focus on predicting the right answers on the subset whi</w:t>
+      </w:r>
+      <w:r>
+        <w:rPr>
+          <w:lang w:val="en-US"/>
+        </w:rPr>
+        <w:t>le</w:t>
+      </w:r>
+      <w:r>
+        <w:rPr>
+          <w:lang w:val="en-US"/>
+        </w:rPr>
+        <w:t xml:space="preserve"> ignoring the others, which leads to specialization. In order to match each model to a regime of the dataset we need to cluster the data using a gating function. We use a simple</w:t>
+      </w:r>
+      <w:r>
+        <w:rPr>
+          <w:lang w:val="en-US"/>
+        </w:rPr>
+        <w:t>r method by computing a</w:t>
+      </w:r>
+      <w:r>
+        <w:rPr>
+          <w:lang w:val="en-US"/>
+        </w:rPr>
+        <w:t xml:space="preserve"> k-means clustering on the data and associate a neural network with a specific cluster. When new input is to be given to the whole model, </w:t>
+      </w:r>
+      <w:r>
+        <w:rPr>
+          <w:lang w:val="en-US"/>
+        </w:rPr>
+        <w:lastRenderedPageBreak/>
+        <w:t xml:space="preserve">the k-means cluster closest to the input is computed and the associated model is responsible for the classification. Ultimately the mixture of </w:t>
+      </w:r>
+      <w:proofErr w:type="gramStart"/>
+      <w:r>
+        <w:rPr>
+          <w:lang w:val="en-US"/>
+        </w:rPr>
+        <w:t>experts</w:t>
+      </w:r>
+      <w:proofErr w:type="gramEnd"/>
+      <w:r>
+        <w:rPr>
+          <w:lang w:val="en-US"/>
+        </w:rPr>
+        <w:t xml:space="preserve"> technique uses the dataset in a unique way, in that if the dataset is not large enough, it will not make good use of the data due to the partitioning that occurs over multiple models. </w:t>
+      </w:r>
+      <w:proofErr w:type="gramStart"/>
+      <w:r>
+        <w:rPr>
+          <w:lang w:val="en-US"/>
+        </w:rPr>
+        <w:t>However</w:t>
+      </w:r>
+      <w:proofErr w:type="gramEnd"/>
+      <w:r>
+        <w:rPr>
+          <w:lang w:val="en-US"/>
+        </w:rPr>
+        <w:t xml:space="preserve"> as the dataset grows, the mixture of experts method allows efficient use of all the data.</w:t>
       </w:r>
     </w:p>
     <w:p>
       <w:pPr>
         <w:pStyle w:val="Heading"/>
-        <w:bidi w:val="0"/>
-      </w:pPr>
-      <w:r>
-        <w:rPr>
-          <w:rtl w:val="0"/>
-        </w:rPr>
+      </w:pPr>
+      <w:r>
         <w:t>2.</w:t>
       </w:r>
       <w:r>
         <w:rPr>
-          <w:rtl w:val="0"/>
           <w:lang w:val="en-US"/>
         </w:rPr>
         <w:t>2. Ensemble method</w:t>
@@ -1071,25 +1093,63 @@
     <w:p>
       <w:pPr>
         <w:pStyle w:val="Body"/>
-        <w:bidi w:val="0"/>
-      </w:pPr>
-      <w:r>
-        <w:rPr>
-          <w:rtl w:val="0"/>
+      </w:pPr>
+      <w:r>
+        <w:rPr>
           <w:lang w:val="en-US"/>
         </w:rPr>
         <w:tab/>
-        <w:t>Ensemble methods for machine learning employ the idea that multiple neural networks can be combined to give a result that is better than any single one. We have multiple predictors that may be the same type of learner or different types of learner. In our experiment we used the same type of multilayer perceptron with a majority vote for the final classification from all the predictors in out ensemble. The dataset was partitioned into disjoint subsets to create variance among the predictors and increasing training efficiency. When the ensemble neural network receives input, it runs every predictor on data. The output of all the neural networks in the ensemble are combined and the majority vote is used to make the final classification of the ensemble network.</w:t>
+        <w:t xml:space="preserve">Ensemble methods for machine learning employ the idea that multiple neural networks can be combined to give a result that is better than any single one. We have multiple predictors that may be the same type of learner or different types of learner. In our experiment we used the same type of multilayer perceptron with </w:t>
+      </w:r>
+      <w:r>
+        <w:rPr>
+          <w:lang w:val="en-US"/>
+        </w:rPr>
+        <w:t>the sum rule used</w:t>
+      </w:r>
+      <w:r>
+        <w:rPr>
+          <w:lang w:val="en-US"/>
+        </w:rPr>
+        <w:t xml:space="preserve"> for the final classification from all the predictors in ou</w:t>
+      </w:r>
+      <w:r>
+        <w:rPr>
+          <w:lang w:val="en-US"/>
+        </w:rPr>
+        <w:t>r</w:t>
+      </w:r>
+      <w:r>
+        <w:rPr>
+          <w:lang w:val="en-US"/>
+        </w:rPr>
+        <w:t xml:space="preserve"> ensemble. The dataset was partitioned into disjoint subsets to create variance among the predictors and increasing training efficiency. When the ensemble neural network receives input, it runs every predictor on data. The output of all the neural networks in the ensemble are combined and the </w:t>
+      </w:r>
+      <w:r>
+        <w:rPr>
+          <w:lang w:val="en-US"/>
+        </w:rPr>
+        <w:t>summed-up</w:t>
+      </w:r>
+      <w:r>
+        <w:rPr>
+          <w:lang w:val="en-US"/>
+        </w:rPr>
+        <w:t xml:space="preserve"> classification whose value is greatest</w:t>
+      </w:r>
+      <w:r>
+        <w:rPr>
+          <w:lang w:val="en-US"/>
+        </w:rPr>
+        <w:t xml:space="preserve"> is used to make the final classification of the ensemble network.</w:t>
       </w:r>
     </w:p>
     <w:p>
       <w:pPr>
         <w:pStyle w:val="Heading"/>
-        <w:bidi w:val="0"/>
-      </w:pPr>
-      <w:r>
-        <w:rPr>
-          <w:rtl w:val="0"/>
+      </w:pPr>
+      <w:r>
+        <w:rPr>
           <w:lang w:val="en-US"/>
         </w:rPr>
         <w:t>3. Problem statement</w:t>
@@ -1098,313 +1158,1194 @@
     <w:p>
       <w:pPr>
         <w:pStyle w:val="Body"/>
-        <w:bidi w:val="0"/>
-      </w:pPr>
-      <w:r>
-        <w:rPr>
-          <w:rtl w:val="0"/>
+      </w:pPr>
+      <w:r>
+        <w:rPr>
           <w:lang w:val="en-US"/>
         </w:rPr>
         <w:tab/>
-        <w:t xml:space="preserve">In our experiment we set out to compare the accuracy and training times of the mixture of experts method and the ensemble method on the fashion MNIST dataset. We compared both types of neural-net work with the control of a basic M.L.P classification network. </w:t>
+      </w:r>
+      <w:r>
+        <w:rPr>
+          <w:lang w:val="en-US"/>
+        </w:rPr>
+        <w:t>Will</w:t>
+      </w:r>
+      <w:r>
+        <w:rPr>
+          <w:lang w:val="en-US"/>
+        </w:rPr>
+        <w:t xml:space="preserve"> one</w:t>
+      </w:r>
+      <w:r>
+        <w:rPr>
+          <w:lang w:val="en-US"/>
+        </w:rPr>
+        <w:t xml:space="preserve"> of the ensemble method, mixture of experts</w:t>
+      </w:r>
+      <w:r>
+        <w:rPr>
+          <w:lang w:val="en-US"/>
+        </w:rPr>
+        <w:t xml:space="preserve"> </w:t>
+      </w:r>
+      <w:r>
+        <w:rPr>
+          <w:lang w:val="en-US"/>
+        </w:rPr>
+        <w:t xml:space="preserve">or a </w:t>
+      </w:r>
+      <w:proofErr w:type="gramStart"/>
+      <w:r>
+        <w:rPr>
+          <w:lang w:val="en-US"/>
+        </w:rPr>
+        <w:t>single neural network machine learning techniques</w:t>
+      </w:r>
+      <w:proofErr w:type="gramEnd"/>
+      <w:r>
+        <w:rPr>
+          <w:lang w:val="en-US"/>
+        </w:rPr>
+        <w:t xml:space="preserve"> far surpass the others </w:t>
+      </w:r>
+      <w:r>
+        <w:rPr>
+          <w:lang w:val="en-US"/>
+        </w:rPr>
+        <w:t>in accurately</w:t>
+      </w:r>
+      <w:r>
+        <w:rPr>
+          <w:lang w:val="en-US"/>
+        </w:rPr>
+        <w:t xml:space="preserve"> classifying a large data set</w:t>
+      </w:r>
+      <w:r>
+        <w:rPr>
+          <w:lang w:val="en-US"/>
+        </w:rPr>
+        <w:t xml:space="preserve"> while having similar training times</w:t>
+      </w:r>
+      <w:r>
+        <w:rPr>
+          <w:lang w:val="en-US"/>
+        </w:rPr>
+        <w:t>?</w:t>
       </w:r>
     </w:p>
     <w:p>
       <w:pPr>
         <w:pStyle w:val="Heading"/>
-        <w:bidi w:val="0"/>
-      </w:pPr>
-      <w:r>
-        <w:rPr>
-          <w:rtl w:val="0"/>
-          <w:lang w:val="en-US"/>
-        </w:rPr>
-        <w:t xml:space="preserve">4. </w:t>
-      </w:r>
-      <w:r>
-        <w:rPr>
-          <w:rtl w:val="0"/>
-          <w:lang w:val="en-US"/>
-        </w:rPr>
-        <w:t>Methodology</w:t>
+      </w:pPr>
+      <w:r>
+        <w:rPr>
+          <w:lang w:val="en-US"/>
+        </w:rPr>
+        <w:t>4. Methodology</w:t>
       </w:r>
     </w:p>
     <w:p>
       <w:pPr>
         <w:pStyle w:val="Body"/>
-        <w:bidi w:val="0"/>
-      </w:pPr>
-      <w:r>
-        <w:rPr>
-          <w:rtl w:val="0"/>
-        </w:rPr>
-        <w:t>Each neural network across all experiments were composed of 784 neurons for the input layer, 625 for the first hidden layer, 300 for the second hidden layer and 10 for the output. Each hidden layer used the sigmoid activation function. Softmax was used as the cost function along with backpropagation with a learning rate of 0.5 for training. Training consisted of mini-batching batches of size 128. If the data for a model did not divide evenly by 128, a batch less than 128 in size with the remaining data was also used to train to ensure each model trained on all its data.</w:t>
-      </w:r>
-      <w:r>
-        <w:rPr>
-          <w:rtl w:val="0"/>
+        <w:rPr>
+          <w:lang w:val="en-US"/>
+        </w:rPr>
+      </w:pPr>
+      <w:r>
+        <w:t xml:space="preserve">Each neural network across all experiments were composed of 784 neurons for the input layer, 625 for the first hidden layer, 300 for the second hidden layer and 10 for the output. Each hidden layer used the sigmoid activation function. </w:t>
+      </w:r>
+      <w:proofErr w:type="spellStart"/>
+      <w:r>
+        <w:t>Softmax</w:t>
+      </w:r>
+      <w:proofErr w:type="spellEnd"/>
+      <w:r>
+        <w:t xml:space="preserve"> was used as the cost function along with backpropagation with a learning rate of 0.5 for training. Training consisted of mini-batching batches of size 128. If the data for a model did not divide evenly by 128, a batch less than 128 in size with the remaining data was also used to train to ensure each model trained on all its data.</w:t>
+      </w:r>
+      <w:r>
+        <w:rPr>
           <w:lang w:val="en-US"/>
         </w:rPr>
         <w:t xml:space="preserve"> </w:t>
       </w:r>
-      <w:r>
-        <w:rPr>
-          <w:rtl w:val="0"/>
-        </w:rPr>
-        <w:t>Keeping all parameters the same for mixture of experts and the ensemble method, the amount of models used for each method was experimented on for all the integer values in the interval [2, 10]. The goal was to see if there were different optimal values of the number of models trained for each method for the problem of classifying fashion MNIST images. The time to train and accuracy for each methods were recorded, both with 1 epoch to train and 3 epochs to train. Time to train was calculated by measuring the call to the full backpropagation algorithm, summed up for all batches across all epochs and k-folds for all models for a single method. A k-fold cross validation with a value of 10 for k was used for all experimentation so that a confidence interval could be calculated using the results from each fold. The time to train for preprocessing k-means clustering for the mixture of experts was recorded separately, since it only needs to be computed once given a training dataset. On top of this, the time to train and accuracy for a single multi layer perceptron on all the training data was also recorded.</w:t>
-      </w:r>
+    </w:p>
+    <w:p>
+      <w:pPr>
+        <w:pStyle w:val="Body"/>
+      </w:pPr>
+      <w:r>
+        <w:t xml:space="preserve">Keeping all </w:t>
+      </w:r>
+      <w:proofErr w:type="gramStart"/>
+      <w:r>
+        <w:t>parameters</w:t>
+      </w:r>
+      <w:proofErr w:type="gramEnd"/>
+      <w:r>
+        <w:t xml:space="preserve"> the same for mixture of experts and the ensemble method, the amount of models used for each method was experimented on for all the integer values in the interval [2, 10]. The goal was to see if there were different optimal values of the number of models trained for each method for the problem of classifying fashion MNIST images. The time to train and accuracy for each </w:t>
+      </w:r>
+      <w:proofErr w:type="gramStart"/>
+      <w:r>
+        <w:t>methods</w:t>
+      </w:r>
+      <w:proofErr w:type="gramEnd"/>
+      <w:r>
+        <w:t xml:space="preserve"> were recorded, both with 1 epoch to train and 3 epochs to train. Time to train was calculated by measuring the call to the full backpropagation algorithm, summed up for all batches across all epochs and k-folds for all models for a single method. A k-fold cross validation with a value of 10 for k was used for all experimentation so that a confidence interval could be calculated using the results from each fold. The time to train for preprocessing k-means clustering for the mixture of experts was recorded separately, since it only needs to be computed once given a training dataset. On top of this, the time to train and accuracy for a single multi layer perceptron on all the training data was also recorded.</w:t>
+      </w:r>
+    </w:p>
+    <w:p>
+      <w:pPr>
+        <w:pStyle w:val="Body"/>
+      </w:pPr>
+      <w:r>
+        <w:rPr>
+          <w:lang w:val="en-US"/>
+        </w:rPr>
+        <w:lastRenderedPageBreak/>
+        <w:t>5. Results and analysis</w:t>
+      </w:r>
+      <w:r>
+        <w:rPr>
+          <w:noProof/>
+        </w:rPr>
+        <mc:AlternateContent>
+          <mc:Choice Requires="wpg">
+            <w:drawing>
+              <wp:anchor distT="152400" distB="152400" distL="152400" distR="152400" simplePos="0" relativeHeight="251661312" behindDoc="0" locked="0" layoutInCell="1" allowOverlap="1" wp14:anchorId="2D015731" wp14:editId="4698AC0C">
+                <wp:simplePos x="0" y="0"/>
+                <wp:positionH relativeFrom="margin">
+                  <wp:posOffset>-318977</wp:posOffset>
+                </wp:positionH>
+                <wp:positionV relativeFrom="page">
+                  <wp:posOffset>1811965</wp:posOffset>
+                </wp:positionV>
+                <wp:extent cx="5481955" cy="3203575"/>
+                <wp:effectExtent l="0" t="0" r="4445" b="0"/>
+                <wp:wrapTopAndBottom distT="152400" distB="152400"/>
+                <wp:docPr id="3" name="officeArt object"/>
+                <wp:cNvGraphicFramePr/>
+                <a:graphic xmlns:a="http://schemas.openxmlformats.org/drawingml/2006/main">
+                  <a:graphicData uri="http://schemas.microsoft.com/office/word/2010/wordprocessingGroup">
+                    <wpg:wgp>
+                      <wpg:cNvGrpSpPr/>
+                      <wpg:grpSpPr>
+                        <a:xfrm>
+                          <a:off x="0" y="0"/>
+                          <a:ext cx="5481955" cy="3203575"/>
+                          <a:chOff x="4109" y="-913530"/>
+                          <a:chExt cx="5482291" cy="3204522"/>
+                        </a:xfrm>
+                      </wpg:grpSpPr>
+                      <wps:wsp>
+                        <wps:cNvPr id="4" name="Shape 1073741825"/>
+                        <wps:cNvSpPr txBox="1"/>
+                        <wps:spPr>
+                          <a:xfrm>
+                            <a:off x="4109" y="1697187"/>
+                            <a:ext cx="5482291" cy="593805"/>
+                          </a:xfrm>
+                          <a:prstGeom prst="rect">
+                            <a:avLst/>
+                          </a:prstGeom>
+                          <a:noFill/>
+                          <a:ln w="12700" cap="flat">
+                            <a:noFill/>
+                            <a:miter lim="400000"/>
+                          </a:ln>
+                          <a:effectLst/>
+                        </wps:spPr>
+                        <wps:txbx>
+                          <w:txbxContent>
+                            <w:p>
+                              <w:pPr>
+                                <w:pStyle w:val="Caption"/>
+                              </w:pPr>
+                              <w:r>
+                                <w:t xml:space="preserve">Figure </w:t>
+                              </w:r>
+                              <w:r>
+                                <w:t>2</w:t>
+                              </w:r>
+                              <w:r>
+                                <w:t xml:space="preserve">. </w:t>
+                              </w:r>
+                              <w:r>
+                                <w:t>Confidence interval showing the classification accuracy of each method after 1 epoch</w:t>
+                              </w:r>
+                              <w:r>
+                                <w:t xml:space="preserve"> </w:t>
+                              </w:r>
+                              <w:r>
+                                <w:t>using k-fold cross validation</w:t>
+                              </w:r>
+                            </w:p>
+                          </w:txbxContent>
+                        </wps:txbx>
+                        <wps:bodyPr wrap="square" lIns="50800" tIns="50800" rIns="50800" bIns="50800" numCol="1" anchor="t">
+                          <a:noAutofit/>
+                        </wps:bodyPr>
+                      </wps:wsp>
+                      <pic:pic xmlns:pic="http://schemas.openxmlformats.org/drawingml/2006/picture">
+                        <pic:nvPicPr>
+                          <pic:cNvPr id="5" name="1*FekMt6abfFFAFzhQcnjxZg.png"/>
+                          <pic:cNvPicPr>
+                            <a:picLocks noChangeAspect="1"/>
+                          </pic:cNvPicPr>
+                        </pic:nvPicPr>
+                        <pic:blipFill>
+                          <a:blip r:embed="rId10" cstate="print">
+                            <a:extLst>
+                              <a:ext uri="{28A0092B-C50C-407E-A947-70E740481C1C}">
+                                <a14:useLocalDpi xmlns:a14="http://schemas.microsoft.com/office/drawing/2010/main" val="0"/>
+                              </a:ext>
+                            </a:extLst>
+                          </a:blip>
+                          <a:stretch>
+                            <a:fillRect/>
+                          </a:stretch>
+                        </pic:blipFill>
+                        <pic:spPr>
+                          <a:xfrm>
+                            <a:off x="556594" y="-913530"/>
+                            <a:ext cx="4328475" cy="2494743"/>
+                          </a:xfrm>
+                          <a:prstGeom prst="rect">
+                            <a:avLst/>
+                          </a:prstGeom>
+                          <a:ln w="12700" cap="flat">
+                            <a:noFill/>
+                            <a:miter lim="400000"/>
+                          </a:ln>
+                          <a:effectLst/>
+                        </pic:spPr>
+                      </pic:pic>
+                    </wpg:wgp>
+                  </a:graphicData>
+                </a:graphic>
+                <wp14:sizeRelV relativeFrom="margin">
+                  <wp14:pctHeight>0</wp14:pctHeight>
+                </wp14:sizeRelV>
+              </wp:anchor>
+            </w:drawing>
+          </mc:Choice>
+          <mc:Fallback>
+            <w:pict>
+              <v:group w14:anchorId="2D015731" id="_x0000_s1029" style="position:absolute;margin-left:-25.1pt;margin-top:142.65pt;width:431.65pt;height:252.25pt;z-index:251661312;mso-wrap-distance-left:12pt;mso-wrap-distance-top:12pt;mso-wrap-distance-right:12pt;mso-wrap-distance-bottom:12pt;mso-position-horizontal-relative:margin;mso-position-vertical-relative:page;mso-height-relative:margin" coordorigin="41,-9135" coordsize="54822,32045" o:gfxdata="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">
+                <v:shape id="Shape 1073741825" o:spid="_x0000_s1030" type="#_x0000_t202" style="position:absolute;left:41;top:16971;width:54823;height:5938;visibility:visible;mso-wrap-style:square;v-text-anchor:top" o:gfxdata="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" filled="f" stroked="f" strokeweight="1pt">
+                  <v:stroke miterlimit="4"/>
+                  <v:textbox inset="4pt,4pt,4pt,4pt">
+                    <w:txbxContent>
+                      <w:p>
+                        <w:pPr>
+                          <w:pStyle w:val="Caption"/>
+                        </w:pPr>
+                        <w:r>
+                          <w:t xml:space="preserve">Figure </w:t>
+                        </w:r>
+                        <w:r>
+                          <w:t>2</w:t>
+                        </w:r>
+                        <w:r>
+                          <w:t xml:space="preserve">. </w:t>
+                        </w:r>
+                        <w:r>
+                          <w:t>Confidence interval showing the classification accuracy of each method after 1 epoch</w:t>
+                        </w:r>
+                        <w:r>
+                          <w:t xml:space="preserve"> </w:t>
+                        </w:r>
+                        <w:r>
+                          <w:t>using k-fold cross validation</w:t>
+                        </w:r>
+                      </w:p>
+                    </w:txbxContent>
+                  </v:textbox>
+                </v:shape>
+                <v:shape id="1*FekMt6abfFFAFzhQcnjxZg.png" o:spid="_x0000_s1031" type="#_x0000_t75" style="position:absolute;left:5565;top:-9135;width:43285;height:24947;visibility:visible;mso-wrap-style:square" o:gfxdata="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" strokeweight="1pt">
+                  <v:stroke miterlimit="4"/>
+                  <v:imagedata r:id="rId11" o:title=""/>
+                </v:shape>
+                <w10:wrap type="topAndBottom" anchorx="margin" anchory="page"/>
+              </v:group>
+            </w:pict>
+          </mc:Fallback>
+        </mc:AlternateContent>
+      </w:r>
+    </w:p>
+    <w:p>
+      <w:pPr>
+        <w:pStyle w:val="Body"/>
+      </w:pPr>
+    </w:p>
+    <w:p>
+      <w:pPr>
+        <w:pStyle w:val="Body"/>
+      </w:pPr>
+      <w:r>
+        <w:rPr>
+          <w:noProof/>
+        </w:rPr>
+        <mc:AlternateContent>
+          <mc:Choice Requires="wpg">
+            <w:drawing>
+              <wp:anchor distT="152400" distB="152400" distL="152400" distR="152400" simplePos="0" relativeHeight="251663360" behindDoc="0" locked="0" layoutInCell="1" allowOverlap="1" wp14:anchorId="55849DE3" wp14:editId="5ED72FBC">
+                <wp:simplePos x="0" y="0"/>
+                <wp:positionH relativeFrom="margin">
+                  <wp:posOffset>0</wp:posOffset>
+                </wp:positionH>
+                <wp:positionV relativeFrom="page">
+                  <wp:posOffset>5951481</wp:posOffset>
+                </wp:positionV>
+                <wp:extent cx="5481955" cy="3160134"/>
+                <wp:effectExtent l="0" t="0" r="4445" b="0"/>
+                <wp:wrapTopAndBottom distT="152400" distB="152400"/>
+                <wp:docPr id="8" name="officeArt object"/>
+                <wp:cNvGraphicFramePr/>
+                <a:graphic xmlns:a="http://schemas.openxmlformats.org/drawingml/2006/main">
+                  <a:graphicData uri="http://schemas.microsoft.com/office/word/2010/wordprocessingGroup">
+                    <wpg:wgp>
+                      <wpg:cNvGrpSpPr/>
+                      <wpg:grpSpPr>
+                        <a:xfrm>
+                          <a:off x="0" y="0"/>
+                          <a:ext cx="5481955" cy="3160134"/>
+                          <a:chOff x="4109" y="-869763"/>
+                          <a:chExt cx="5482291" cy="3160755"/>
+                        </a:xfrm>
+                      </wpg:grpSpPr>
+                      <wps:wsp>
+                        <wps:cNvPr id="9" name="Shape 1073741825"/>
+                        <wps:cNvSpPr txBox="1"/>
+                        <wps:spPr>
+                          <a:xfrm>
+                            <a:off x="4109" y="1697187"/>
+                            <a:ext cx="5482291" cy="593805"/>
+                          </a:xfrm>
+                          <a:prstGeom prst="rect">
+                            <a:avLst/>
+                          </a:prstGeom>
+                          <a:noFill/>
+                          <a:ln w="12700" cap="flat">
+                            <a:noFill/>
+                            <a:miter lim="400000"/>
+                          </a:ln>
+                          <a:effectLst/>
+                        </wps:spPr>
+                        <wps:txbx>
+                          <w:txbxContent>
+                            <w:p>
+                              <w:pPr>
+                                <w:pStyle w:val="Caption"/>
+                              </w:pPr>
+                              <w:r>
+                                <w:t xml:space="preserve">Figure </w:t>
+                              </w:r>
+                              <w:r>
+                                <w:t xml:space="preserve">3. </w:t>
+                              </w:r>
+                              <w:r>
+                                <w:t>Confidence interval showing the</w:t>
+                              </w:r>
+                              <w:r>
+                                <w:t xml:space="preserve"> time to train </w:t>
+                              </w:r>
+                              <w:r>
+                                <w:t>of each method after 1 epoch using k-fold cross validation</w:t>
+                              </w:r>
+                            </w:p>
+                          </w:txbxContent>
+                        </wps:txbx>
+                        <wps:bodyPr wrap="square" lIns="50800" tIns="50800" rIns="50800" bIns="50800" numCol="1" anchor="t">
+                          <a:noAutofit/>
+                        </wps:bodyPr>
+                      </wps:wsp>
+                      <pic:pic xmlns:pic="http://schemas.openxmlformats.org/drawingml/2006/picture">
+                        <pic:nvPicPr>
+                          <pic:cNvPr id="10" name="1*FekMt6abfFFAFzhQcnjxZg.png"/>
+                          <pic:cNvPicPr>
+                            <a:picLocks noChangeAspect="1"/>
+                          </pic:cNvPicPr>
+                        </pic:nvPicPr>
+                        <pic:blipFill>
+                          <a:blip r:embed="rId12" cstate="print">
+                            <a:extLst>
+                              <a:ext uri="{28A0092B-C50C-407E-A947-70E740481C1C}">
+                                <a14:useLocalDpi xmlns:a14="http://schemas.microsoft.com/office/drawing/2010/main" val="0"/>
+                              </a:ext>
+                            </a:extLst>
+                          </a:blip>
+                          <a:stretch>
+                            <a:fillRect/>
+                          </a:stretch>
+                        </pic:blipFill>
+                        <pic:spPr>
+                          <a:xfrm>
+                            <a:off x="630596" y="-869763"/>
+                            <a:ext cx="4202983" cy="2421980"/>
+                          </a:xfrm>
+                          <a:prstGeom prst="rect">
+                            <a:avLst/>
+                          </a:prstGeom>
+                          <a:ln w="12700" cap="flat">
+                            <a:noFill/>
+                            <a:miter lim="400000"/>
+                          </a:ln>
+                          <a:effectLst/>
+                        </pic:spPr>
+                      </pic:pic>
+                    </wpg:wgp>
+                  </a:graphicData>
+                </a:graphic>
+                <wp14:sizeRelH relativeFrom="margin">
+                  <wp14:pctWidth>0</wp14:pctWidth>
+                </wp14:sizeRelH>
+                <wp14:sizeRelV relativeFrom="margin">
+                  <wp14:pctHeight>0</wp14:pctHeight>
+                </wp14:sizeRelV>
+              </wp:anchor>
+            </w:drawing>
+          </mc:Choice>
+          <mc:Fallback>
+            <w:pict>
+              <v:group w14:anchorId="55849DE3" id="_x0000_s1032" style="position:absolute;margin-left:0;margin-top:468.6pt;width:431.65pt;height:248.85pt;z-index:251663360;mso-wrap-distance-left:12pt;mso-wrap-distance-top:12pt;mso-wrap-distance-right:12pt;mso-wrap-distance-bottom:12pt;mso-position-horizontal-relative:margin;mso-position-vertical-relative:page;mso-width-relative:margin;mso-height-relative:margin" coordorigin="41,-8697" coordsize="54822,31607" o:gfxdata="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">
+                <v:shape id="Shape 1073741825" o:spid="_x0000_s1033" type="#_x0000_t202" style="position:absolute;left:41;top:16971;width:54823;height:5938;visibility:visible;mso-wrap-style:square;v-text-anchor:top" o:gfxdata="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" filled="f" stroked="f" strokeweight="1pt">
+                  <v:stroke miterlimit="4"/>
+                  <v:textbox inset="4pt,4pt,4pt,4pt">
+                    <w:txbxContent>
+                      <w:p>
+                        <w:pPr>
+                          <w:pStyle w:val="Caption"/>
+                        </w:pPr>
+                        <w:r>
+                          <w:t xml:space="preserve">Figure </w:t>
+                        </w:r>
+                        <w:r>
+                          <w:t xml:space="preserve">3. </w:t>
+                        </w:r>
+                        <w:r>
+                          <w:t>Confidence interval showing the</w:t>
+                        </w:r>
+                        <w:r>
+                          <w:t xml:space="preserve"> time to train </w:t>
+                        </w:r>
+                        <w:r>
+                          <w:t>of each method after 1 epoch using k-fold cross validation</w:t>
+                        </w:r>
+                      </w:p>
+                    </w:txbxContent>
+                  </v:textbox>
+                </v:shape>
+                <v:shape id="1*FekMt6abfFFAFzhQcnjxZg.png" o:spid="_x0000_s1034" type="#_x0000_t75" style="position:absolute;left:6305;top:-8697;width:42030;height:24219;visibility:visible;mso-wrap-style:square" o:gfxdata="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" strokeweight="1pt">
+                  <v:stroke miterlimit="4"/>
+                  <v:imagedata r:id="rId13" o:title=""/>
+                </v:shape>
+                <w10:wrap type="topAndBottom" anchorx="margin" anchory="page"/>
+              </v:group>
+            </w:pict>
+          </mc:Fallback>
+        </mc:AlternateContent>
+      </w:r>
+    </w:p>
+    <w:p>
+      <w:pPr>
+        <w:pStyle w:val="Body"/>
+      </w:pPr>
+      <w:r>
+        <w:rPr>
+          <w:noProof/>
+        </w:rPr>
+        <w:lastRenderedPageBreak/>
+        <mc:AlternateContent>
+          <mc:Choice Requires="wpg">
+            <w:drawing>
+              <wp:anchor distT="152400" distB="152400" distL="152400" distR="152400" simplePos="0" relativeHeight="251669504" behindDoc="0" locked="0" layoutInCell="1" allowOverlap="1" wp14:anchorId="56FF836A" wp14:editId="6D7DED18">
+                <wp:simplePos x="0" y="0"/>
+                <wp:positionH relativeFrom="margin">
+                  <wp:posOffset>-19050</wp:posOffset>
+                </wp:positionH>
+                <wp:positionV relativeFrom="margin">
+                  <wp:posOffset>129541</wp:posOffset>
+                </wp:positionV>
+                <wp:extent cx="5481955" cy="3261359"/>
+                <wp:effectExtent l="0" t="0" r="0" b="0"/>
+                <wp:wrapTopAndBottom distT="152400" distB="152400"/>
+                <wp:docPr id="17" name="officeArt object"/>
+                <wp:cNvGraphicFramePr/>
+                <a:graphic xmlns:a="http://schemas.openxmlformats.org/drawingml/2006/main">
+                  <a:graphicData uri="http://schemas.microsoft.com/office/word/2010/wordprocessingGroup">
+                    <wpg:wgp>
+                      <wpg:cNvGrpSpPr/>
+                      <wpg:grpSpPr>
+                        <a:xfrm>
+                          <a:off x="0" y="0"/>
+                          <a:ext cx="5481955" cy="3261359"/>
+                          <a:chOff x="4109" y="-971599"/>
+                          <a:chExt cx="5482291" cy="3262591"/>
+                        </a:xfrm>
+                      </wpg:grpSpPr>
+                      <wps:wsp>
+                        <wps:cNvPr id="18" name="Shape 1073741825"/>
+                        <wps:cNvSpPr txBox="1"/>
+                        <wps:spPr>
+                          <a:xfrm>
+                            <a:off x="4109" y="1697187"/>
+                            <a:ext cx="5482291" cy="593805"/>
+                          </a:xfrm>
+                          <a:prstGeom prst="rect">
+                            <a:avLst/>
+                          </a:prstGeom>
+                          <a:noFill/>
+                          <a:ln w="12700" cap="flat">
+                            <a:noFill/>
+                            <a:miter lim="400000"/>
+                          </a:ln>
+                          <a:effectLst/>
+                        </wps:spPr>
+                        <wps:txbx>
+                          <w:txbxContent>
+                            <w:p>
+                              <w:pPr>
+                                <w:pStyle w:val="Caption"/>
+                              </w:pPr>
+                              <w:r>
+                                <w:t xml:space="preserve">Figure </w:t>
+                              </w:r>
+                              <w:r>
+                                <w:t>3</w:t>
+                              </w:r>
+                              <w:r>
+                                <w:t xml:space="preserve">. Confidence interval showing the classification accuracy of each method after </w:t>
+                              </w:r>
+                              <w:r>
+                                <w:t>3</w:t>
+                              </w:r>
+                              <w:r>
+                                <w:t xml:space="preserve"> epoch</w:t>
+                              </w:r>
+                              <w:r>
+                                <w:t>s</w:t>
+                              </w:r>
+                              <w:r>
+                                <w:t xml:space="preserve"> using k-fold cross validation</w:t>
+                              </w:r>
+                            </w:p>
+                            <w:p>
+                              <w:pPr>
+                                <w:pStyle w:val="Caption"/>
+                              </w:pPr>
+                            </w:p>
+                          </w:txbxContent>
+                        </wps:txbx>
+                        <wps:bodyPr wrap="square" lIns="50800" tIns="50800" rIns="50800" bIns="50800" numCol="1" anchor="t">
+                          <a:noAutofit/>
+                        </wps:bodyPr>
+                      </wps:wsp>
+                      <pic:pic xmlns:pic="http://schemas.openxmlformats.org/drawingml/2006/picture">
+                        <pic:nvPicPr>
+                          <pic:cNvPr id="19" name="1*FekMt6abfFFAFzhQcnjxZg.png"/>
+                          <pic:cNvPicPr>
+                            <a:picLocks noChangeAspect="1"/>
+                          </pic:cNvPicPr>
+                        </pic:nvPicPr>
+                        <pic:blipFill>
+                          <a:blip r:embed="rId14" cstate="print">
+                            <a:extLst>
+                              <a:ext uri="{28A0092B-C50C-407E-A947-70E740481C1C}">
+                                <a14:useLocalDpi xmlns:a14="http://schemas.microsoft.com/office/drawing/2010/main" val="0"/>
+                              </a:ext>
+                            </a:extLst>
+                          </a:blip>
+                          <a:stretch>
+                            <a:fillRect/>
+                          </a:stretch>
+                        </pic:blipFill>
+                        <pic:spPr>
+                          <a:xfrm>
+                            <a:off x="536738" y="-971599"/>
+                            <a:ext cx="4511682" cy="2600006"/>
+                          </a:xfrm>
+                          <a:prstGeom prst="rect">
+                            <a:avLst/>
+                          </a:prstGeom>
+                          <a:ln w="12700" cap="flat">
+                            <a:noFill/>
+                            <a:miter lim="400000"/>
+                          </a:ln>
+                          <a:effectLst/>
+                        </pic:spPr>
+                      </pic:pic>
+                    </wpg:wgp>
+                  </a:graphicData>
+                </a:graphic>
+                <wp14:sizeRelV relativeFrom="margin">
+                  <wp14:pctHeight>0</wp14:pctHeight>
+                </wp14:sizeRelV>
+              </wp:anchor>
+            </w:drawing>
+          </mc:Choice>
+          <mc:Fallback>
+            <w:pict>
+              <v:group w14:anchorId="56FF836A" id="_x0000_s1035" style="position:absolute;margin-left:-1.5pt;margin-top:10.2pt;width:431.65pt;height:256.8pt;z-index:251669504;mso-wrap-distance-left:12pt;mso-wrap-distance-top:12pt;mso-wrap-distance-right:12pt;mso-wrap-distance-bottom:12pt;mso-position-horizontal-relative:margin;mso-position-vertical-relative:margin;mso-height-relative:margin" coordorigin="41,-9715" coordsize="54822,32625" o:gfxdata="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">
+                <v:shape id="Shape 1073741825" o:spid="_x0000_s1036" type="#_x0000_t202" style="position:absolute;left:41;top:16971;width:54823;height:5938;visibility:visible;mso-wrap-style:square;v-text-anchor:top" o:gfxdata="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" filled="f" stroked="f" strokeweight="1pt">
+                  <v:stroke miterlimit="4"/>
+                  <v:textbox inset="4pt,4pt,4pt,4pt">
+                    <w:txbxContent>
+                      <w:p>
+                        <w:pPr>
+                          <w:pStyle w:val="Caption"/>
+                        </w:pPr>
+                        <w:r>
+                          <w:t xml:space="preserve">Figure </w:t>
+                        </w:r>
+                        <w:r>
+                          <w:t>3</w:t>
+                        </w:r>
+                        <w:r>
+                          <w:t xml:space="preserve">. Confidence interval showing the classification accuracy of each method after </w:t>
+                        </w:r>
+                        <w:r>
+                          <w:t>3</w:t>
+                        </w:r>
+                        <w:r>
+                          <w:t xml:space="preserve"> epoch</w:t>
+                        </w:r>
+                        <w:r>
+                          <w:t>s</w:t>
+                        </w:r>
+                        <w:r>
+                          <w:t xml:space="preserve"> using k-fold cross validation</w:t>
+                        </w:r>
+                      </w:p>
+                      <w:p>
+                        <w:pPr>
+                          <w:pStyle w:val="Caption"/>
+                        </w:pPr>
+                      </w:p>
+                    </w:txbxContent>
+                  </v:textbox>
+                </v:shape>
+                <v:shape id="1*FekMt6abfFFAFzhQcnjxZg.png" o:spid="_x0000_s1037" type="#_x0000_t75" style="position:absolute;left:5367;top:-9715;width:45117;height:25999;visibility:visible;mso-wrap-style:square" o:gfxdata="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" strokeweight="1pt">
+                  <v:stroke miterlimit="4"/>
+                  <v:imagedata r:id="rId15" o:title=""/>
+                </v:shape>
+                <w10:wrap type="topAndBottom" anchorx="margin" anchory="margin"/>
+              </v:group>
+            </w:pict>
+          </mc:Fallback>
+        </mc:AlternateContent>
+      </w:r>
+    </w:p>
+    <w:p>
+      <w:pPr>
+        <w:pStyle w:val="Body"/>
+      </w:pPr>
+    </w:p>
+    <w:p>
+      <w:pPr>
+        <w:pStyle w:val="Body"/>
+        <w:ind w:firstLine="720"/>
+      </w:pPr>
+      <w:r>
+        <w:rPr>
+          <w:noProof/>
+        </w:rPr>
+        <mc:AlternateContent>
+          <mc:Choice Requires="wpg">
+            <w:drawing>
+              <wp:anchor distT="152400" distB="152400" distL="152400" distR="152400" simplePos="0" relativeHeight="251667456" behindDoc="0" locked="0" layoutInCell="1" allowOverlap="1" wp14:anchorId="6E207FDA" wp14:editId="479342CC">
+                <wp:simplePos x="0" y="0"/>
+                <wp:positionH relativeFrom="margin">
+                  <wp:posOffset>0</wp:posOffset>
+                </wp:positionH>
+                <wp:positionV relativeFrom="page">
+                  <wp:posOffset>5003334</wp:posOffset>
+                </wp:positionV>
+                <wp:extent cx="5481320" cy="3244046"/>
+                <wp:effectExtent l="0" t="0" r="5080" b="0"/>
+                <wp:wrapTopAndBottom distT="152400" distB="152400"/>
+                <wp:docPr id="14" name="officeArt object"/>
+                <wp:cNvGraphicFramePr/>
+                <a:graphic xmlns:a="http://schemas.openxmlformats.org/drawingml/2006/main">
+                  <a:graphicData uri="http://schemas.microsoft.com/office/word/2010/wordprocessingGroup">
+                    <wpg:wgp>
+                      <wpg:cNvGrpSpPr/>
+                      <wpg:grpSpPr>
+                        <a:xfrm>
+                          <a:off x="0" y="0"/>
+                          <a:ext cx="5481320" cy="3244046"/>
+                          <a:chOff x="4109" y="-953953"/>
+                          <a:chExt cx="5482291" cy="3244945"/>
+                        </a:xfrm>
+                      </wpg:grpSpPr>
+                      <wps:wsp>
+                        <wps:cNvPr id="15" name="Shape 1073741825"/>
+                        <wps:cNvSpPr txBox="1"/>
+                        <wps:spPr>
+                          <a:xfrm>
+                            <a:off x="4109" y="1697187"/>
+                            <a:ext cx="5482291" cy="593805"/>
+                          </a:xfrm>
+                          <a:prstGeom prst="rect">
+                            <a:avLst/>
+                          </a:prstGeom>
+                          <a:noFill/>
+                          <a:ln w="12700" cap="flat">
+                            <a:noFill/>
+                            <a:miter lim="400000"/>
+                          </a:ln>
+                          <a:effectLst/>
+                        </wps:spPr>
+                        <wps:txbx>
+                          <w:txbxContent>
+                            <w:p>
+                              <w:pPr>
+                                <w:pStyle w:val="Caption"/>
+                              </w:pPr>
+                              <w:r>
+                                <w:t xml:space="preserve">Figure 3. Confidence interval showing the </w:t>
+                              </w:r>
+                              <w:r>
+                                <w:t>time to train</w:t>
+                              </w:r>
+                              <w:r>
+                                <w:t xml:space="preserve"> of each method after 3 epochs using k-fold cross validation</w:t>
+                              </w:r>
+                              <w:r>
+                                <w:t>. The time to compute k-means clustering is included in this graph only.</w:t>
+                              </w:r>
+                            </w:p>
+                            <w:p>
+                              <w:pPr>
+                                <w:pStyle w:val="Caption"/>
+                              </w:pPr>
+                              <w:r>
+                                <w:t>]</w:t>
+                              </w:r>
+                            </w:p>
+                          </w:txbxContent>
+                        </wps:txbx>
+                        <wps:bodyPr wrap="square" lIns="50800" tIns="50800" rIns="50800" bIns="50800" numCol="1" anchor="t">
+                          <a:noAutofit/>
+                        </wps:bodyPr>
+                      </wps:wsp>
+                      <pic:pic xmlns:pic="http://schemas.openxmlformats.org/drawingml/2006/picture">
+                        <pic:nvPicPr>
+                          <pic:cNvPr id="16" name="1*FekMt6abfFFAFzhQcnjxZg.png"/>
+                          <pic:cNvPicPr>
+                            <a:picLocks noChangeAspect="1"/>
+                          </pic:cNvPicPr>
+                        </pic:nvPicPr>
+                        <pic:blipFill>
+                          <a:blip r:embed="rId16" cstate="print">
+                            <a:extLst>
+                              <a:ext uri="{28A0092B-C50C-407E-A947-70E740481C1C}">
+                                <a14:useLocalDpi xmlns:a14="http://schemas.microsoft.com/office/drawing/2010/main" val="0"/>
+                              </a:ext>
+                            </a:extLst>
+                          </a:blip>
+                          <a:stretch>
+                            <a:fillRect/>
+                          </a:stretch>
+                        </pic:blipFill>
+                        <pic:spPr>
+                          <a:xfrm>
+                            <a:off x="477541" y="-953953"/>
+                            <a:ext cx="4480445" cy="2582790"/>
+                          </a:xfrm>
+                          <a:prstGeom prst="rect">
+                            <a:avLst/>
+                          </a:prstGeom>
+                          <a:ln w="12700" cap="flat">
+                            <a:noFill/>
+                            <a:miter lim="400000"/>
+                          </a:ln>
+                          <a:effectLst/>
+                        </pic:spPr>
+                      </pic:pic>
+                    </wpg:wgp>
+                  </a:graphicData>
+                </a:graphic>
+                <wp14:sizeRelH relativeFrom="margin">
+                  <wp14:pctWidth>0</wp14:pctWidth>
+                </wp14:sizeRelH>
+                <wp14:sizeRelV relativeFrom="margin">
+                  <wp14:pctHeight>0</wp14:pctHeight>
+                </wp14:sizeRelV>
+              </wp:anchor>
+            </w:drawing>
+          </mc:Choice>
+          <mc:Fallback>
+            <w:pict>
+              <v:group w14:anchorId="6E207FDA" id="_x0000_s1038" style="position:absolute;left:0;text-align:left;margin-left:0;margin-top:393.95pt;width:431.6pt;height:255.45pt;z-index:251667456;mso-wrap-distance-left:12pt;mso-wrap-distance-top:12pt;mso-wrap-distance-right:12pt;mso-wrap-distance-bottom:12pt;mso-position-horizontal-relative:margin;mso-position-vertical-relative:page;mso-width-relative:margin;mso-height-relative:margin" coordorigin="41,-9539" coordsize="54822,32449" o:gfxdata="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">
+                <v:shape id="Shape 1073741825" o:spid="_x0000_s1039" type="#_x0000_t202" style="position:absolute;left:41;top:16971;width:54823;height:5938;visibility:visible;mso-wrap-style:square;v-text-anchor:top" o:gfxdata="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" filled="f" stroked="f" strokeweight="1pt">
+                  <v:stroke miterlimit="4"/>
+                  <v:textbox inset="4pt,4pt,4pt,4pt">
+                    <w:txbxContent>
+                      <w:p>
+                        <w:pPr>
+                          <w:pStyle w:val="Caption"/>
+                        </w:pPr>
+                        <w:r>
+                          <w:t xml:space="preserve">Figure 3. Confidence interval showing the </w:t>
+                        </w:r>
+                        <w:r>
+                          <w:t>time to train</w:t>
+                        </w:r>
+                        <w:r>
+                          <w:t xml:space="preserve"> of each method after 3 epochs using k-fold cross validation</w:t>
+                        </w:r>
+                        <w:r>
+                          <w:t>. The time to compute k-means clustering is included in this graph only.</w:t>
+                        </w:r>
+                      </w:p>
+                      <w:p>
+                        <w:pPr>
+                          <w:pStyle w:val="Caption"/>
+                        </w:pPr>
+                        <w:r>
+                          <w:t>]</w:t>
+                        </w:r>
+                      </w:p>
+                    </w:txbxContent>
+                  </v:textbox>
+                </v:shape>
+                <v:shape id="1*FekMt6abfFFAFzhQcnjxZg.png" o:spid="_x0000_s1040" type="#_x0000_t75" style="position:absolute;left:4775;top:-9539;width:44804;height:25827;visibility:visible;mso-wrap-style:square" o:gfxdata="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" strokeweight="1pt">
+                  <v:stroke miterlimit="4"/>
+                  <v:imagedata r:id="rId17" o:title=""/>
+                </v:shape>
+                <w10:wrap type="topAndBottom" anchorx="margin" anchory="page"/>
+              </v:group>
+            </w:pict>
+          </mc:Fallback>
+        </mc:AlternateContent>
+      </w:r>
+      <w:r>
+        <w:t xml:space="preserve">The performance of the networks was initially tested for only 1 epoch. After seeing a single MLP performing better than all other methods, the performance for after 3 epochs was tested to see if some of the methods converged more slowly than the single MLP. The single MLP continued to improve while the other 2 techniques </w:t>
+      </w:r>
+      <w:r>
+        <w:lastRenderedPageBreak/>
+        <w:t>did not improve enough to show that training past 3 epochs would yield one technique outperforming a single MLP. The fashion MNIST data set was most likely not large enough to take advantage of combining variance amongst models or having specialized models. The resulting disjoint data sets for even only 2 models for the mixture of experts and ensemble method made the network’s performance drop severely due to not having as much training data to fine tune the parameters of each neural network model.</w:t>
+      </w:r>
+    </w:p>
+    <w:p>
+      <w:pPr>
+        <w:pStyle w:val="Body"/>
+      </w:pPr>
+      <w:r>
+        <w:tab/>
+        <w:t xml:space="preserve">Mixture of experts with three models trained is shown to be similar in accuracy to the basic MLP. The time to train increases largely as more models are trained for both the mixture of experts and ensemble method, which is not what was initially expected. </w:t>
+      </w:r>
+      <w:r>
+        <w:t>Since k-means only needs to be computed once for a data set, it was included separately in the training times.</w:t>
+      </w:r>
+      <w:bookmarkStart w:id="0" w:name="_GoBack"/>
+      <w:bookmarkEnd w:id="0"/>
     </w:p>
     <w:p>
       <w:pPr>
         <w:pStyle w:val="Heading"/>
-        <w:bidi w:val="0"/>
-      </w:pPr>
-      <w:r>
-        <w:rPr>
-          <w:rtl w:val="0"/>
-          <w:lang w:val="en-US"/>
-        </w:rPr>
-        <w:t>5. Results and analysis</w:t>
+      </w:pPr>
+      <w:r>
+        <w:rPr>
+          <w:lang w:val="en-US"/>
+        </w:rPr>
+        <w:t>5.1. Challenges and solutions</w:t>
       </w:r>
     </w:p>
     <w:p>
       <w:pPr>
         <w:pStyle w:val="Body"/>
-        <w:bidi w:val="0"/>
       </w:pPr>
       <w:r>
         <w:tab/>
-      </w:r>
-      <w:r>
-        <w:rPr>
-          <w:rtl w:val="0"/>
-        </w:rPr>
-        <w:t>Final Results</w:t>
-      </w:r>
-      <w:r>
-        <w:rPr>
-          <w:rtl w:val="0"/>
-          <w:lang w:val="en-US"/>
-        </w:rPr>
-        <w:t>…</w:t>
+        <w:t xml:space="preserve">The time to train results were not what were expected. The goal was initially to have the time to train essentially the same across all the methods described. No matter the number of models used to train, the same amount of data is used to train in each epoch for the mixture of experts, ensemble method and standard method described since the data partitions across the models is disjoint and adds together to equal the entire data set. </w:t>
+      </w:r>
+      <w:proofErr w:type="spellStart"/>
+      <w:r>
+        <w:t>Tensorflow</w:t>
+      </w:r>
+      <w:proofErr w:type="spellEnd"/>
+      <w:r>
+        <w:t xml:space="preserve"> was used for the design of all the models. It is speculated that some sort of optimization which </w:t>
+      </w:r>
+      <w:proofErr w:type="spellStart"/>
+      <w:r>
+        <w:t>Tensorflow</w:t>
+      </w:r>
+      <w:proofErr w:type="spellEnd"/>
+      <w:r>
+        <w:t xml:space="preserve"> performs is being punished when multiple models are created and deleted frequently, since we only had one model in main memory at a time while performing experiments. A valid reason for why time to train was increased is since with more models partitioning data, there will be more partial batches less than 128 in size used for a single epoch, thus increasing the total calls to the backpropagation algorithm. This alone was not a significant enough factor to account for the increase in time to train. More investigation is required.</w:t>
+      </w:r>
+    </w:p>
+    <w:p>
+      <w:pPr>
+        <w:pStyle w:val="Body"/>
+        <w:ind w:firstLine="720"/>
+      </w:pPr>
+      <w:r>
+        <w:t>Another challenge in testing was partitioning data properly. A library for training multiple models easily would be very beneficial for further testing and applications in the tech industry.</w:t>
       </w:r>
     </w:p>
     <w:p>
       <w:pPr>
         <w:pStyle w:val="Heading"/>
-        <w:bidi w:val="0"/>
-      </w:pPr>
-      <w:r>
-        <w:rPr>
-          <w:rtl w:val="0"/>
-          <w:lang w:val="en-US"/>
-        </w:rPr>
-        <w:t>5.1. Challenges and solutions</w:t>
+      </w:pPr>
+      <w:r>
+        <w:rPr>
+          <w:lang w:val="en-US"/>
+        </w:rPr>
+        <w:t>6. Conclusion</w:t>
       </w:r>
     </w:p>
     <w:p>
       <w:pPr>
         <w:pStyle w:val="Body"/>
-        <w:bidi w:val="0"/>
       </w:pPr>
       <w:r>
         <w:tab/>
-      </w:r>
-      <w:r>
-        <w:rPr>
-          <w:rtl w:val="0"/>
-        </w:rPr>
-        <w:t>The time to train results were not what were expected. The goal was initially to have the time to train essentially the same across all the methods described. No matter the number of models used to train, the same amount of data is used to train in each epoch for the mixture of experts, ensemble method and standard method described since the data partitions across the models is disjoint and adds together to equal the entire data set. Tensorflow was used for the design of all the models. It is speculated that some sort of optimization which Tensorflow performs is being punished when multiple models are created and deleted frequently, since we only had one model in main memory at a time while performing experiments. A valid reason for why time to train was increased is since with more models partitioning data, there will be more partial batches less than 128 in size used for a single epoch, thus increasing the total calls to the backpropagation algorithm. This alone was not a significant enough factor to account for the increase in time to train. More investigation is required.</w:t>
+        <w:t xml:space="preserve">The mixture of experts and ensemble method machine learning techniques were tested on the fashion MNIST data set for both 1 and 3 epochs recording time to train and accuracy. The results show that with both the methods described, a single multi layer perceptron trained clearly surpassed in performing accurate classifications of the fashion MNIST data set. Further investigation on the time required to train is required. </w:t>
       </w:r>
     </w:p>
     <w:p>
       <w:pPr>
         <w:pStyle w:val="Body"/>
-        <w:bidi w:val="0"/>
-      </w:pPr>
-      <w:r>
-        <w:rPr>
-          <w:rtl w:val="0"/>
-        </w:rPr>
-        <w:t>Another challenge in testing was partitioning data properly. A library for training multiple models easily would be very beneficial for further testing and applications in the tech industry.</w:t>
+        <w:ind w:firstLine="720"/>
+      </w:pPr>
+      <w:r>
+        <w:t xml:space="preserve">More experimentation is required to show whether the simple mixture of experts </w:t>
+      </w:r>
+      <w:r>
+        <w:t>or</w:t>
+      </w:r>
+      <w:r>
+        <w:t xml:space="preserve"> simple ensemble method is preferable in a general case with very large data sets. </w:t>
+      </w:r>
+      <w:r>
+        <w:t xml:space="preserve">It is possible that </w:t>
+      </w:r>
+      <w:r>
+        <w:t>the mixture of experts, ensemble method and a single neural network require different hyperparameters (such as learning rate) to show optimal performance for each technique</w:t>
+      </w:r>
+      <w:r>
+        <w:t>.</w:t>
+      </w:r>
+      <w:r>
+        <w:t xml:space="preserve"> </w:t>
+      </w:r>
+      <w:r>
+        <w:t xml:space="preserve">A larger data set is recommended for further experimentation. Simulating a real-life situation where large amounts of </w:t>
+      </w:r>
+      <w:r>
+        <w:lastRenderedPageBreak/>
+        <w:t>more training data is rapidly available to the model after it has already been trained and assessed may show that training an additional model when new data is presented could be far superior in terms of training time required</w:t>
+      </w:r>
+      <w:r>
+        <w:t xml:space="preserve"> with similar accuracy than retraining a single neural network.</w:t>
+      </w:r>
+    </w:p>
+    <w:p>
+      <w:pPr>
+        <w:pStyle w:val="Body"/>
+        <w:ind w:firstLine="720"/>
+      </w:pPr>
+      <w:r>
+        <w:t xml:space="preserve">For further experimentation a combination of the mixture of experts and the ensemble method could prove to be more effective. One idea is to have multiple networks trained via the ensemble method but </w:t>
+      </w:r>
+      <w:r>
+        <w:t>for each given input data</w:t>
+      </w:r>
+      <w:r>
+        <w:t xml:space="preserve"> multiply one network’s predictions by some scalar if it is assessed as </w:t>
+      </w:r>
+      <w:r>
+        <w:t>been trained on</w:t>
+      </w:r>
+      <w:r>
+        <w:t xml:space="preserve"> a data set which is the mo</w:t>
+      </w:r>
+      <w:r>
+        <w:t>st</w:t>
+      </w:r>
+      <w:r>
+        <w:t xml:space="preserve"> similar </w:t>
+      </w:r>
+      <w:r>
+        <w:t>out of all the models to the</w:t>
+      </w:r>
+      <w:r>
+        <w:t xml:space="preserve"> given data to classify during testing.</w:t>
       </w:r>
     </w:p>
     <w:p>
       <w:pPr>
         <w:pStyle w:val="Heading"/>
-        <w:bidi w:val="0"/>
-      </w:pPr>
-      <w:r>
-        <w:rPr>
-          <w:rtl w:val="0"/>
-          <w:lang w:val="en-US"/>
-        </w:rPr>
-        <w:t>6. Conclusion</w:t>
+        <w:rPr>
+          <w:lang w:val="en-US"/>
+        </w:rPr>
+      </w:pPr>
+      <w:r>
+        <w:rPr>
+          <w:lang w:val="en-US"/>
+        </w:rPr>
+        <w:t>7. References</w:t>
       </w:r>
     </w:p>
     <w:p>
       <w:pPr>
         <w:pStyle w:val="Body"/>
-        <w:bidi w:val="0"/>
-      </w:pPr>
-      <w:r>
-        <w:tab/>
-      </w:r>
-      <w:r>
-        <w:rPr>
-          <w:rtl w:val="0"/>
-        </w:rPr>
-        <w:t>The mixture of experts and ensemble method machine learning techniques were tested on the fashion MNIST data set for both 1 and 3 epochs recording time to train and accuracy. The results show that with both the methods described, a single multi layer perceptron trained clearly surpassed in performing accurate classifications of the fashion MNIST data set. Further investigation on the time required to train is required. More experimentation is required to show whether the simple mixture of experts and simple ensemble method is preferable in a general case with very large data sets. A larger data set is recommended for further experimentation. Simulating a real-life situation where large amounts of more training data is rapidly available to the model after it has already been trained and assessed may show that training an additional model when new data is presented could be far superior in terms of training time required, and potentially accuracy as a result. For further experimentation a combination of the mixture of experts and the ensemble method could prove to be more effective. One idea is to have multiple networks trained via the ensemble method but to multiply one network</w:t>
-      </w:r>
-      <w:r>
-        <w:rPr>
-          <w:rtl w:val="0"/>
-        </w:rPr>
-        <w:t>’</w:t>
-      </w:r>
-      <w:r>
-        <w:rPr>
-          <w:rtl w:val="0"/>
-        </w:rPr>
-        <w:t>s predictions by some scalar if it is assessed as having a data set which is the more similar to the given data to classify during testing.</w:t>
-      </w:r>
+        <w:rPr>
+          <w:lang w:val="en-US"/>
+        </w:rPr>
+      </w:pPr>
     </w:p>
     <w:p>
       <w:pPr>
         <w:pStyle w:val="Body"/>
-        <w:bidi w:val="0"/>
-      </w:pPr>
-    </w:p>
-    <w:p>
-      <w:pPr>
-        <w:pStyle w:val="Heading"/>
-        <w:bidi w:val="0"/>
-      </w:pPr>
-      <w:r>
-        <w:rPr>
-          <w:rtl w:val="0"/>
-          <w:lang w:val="en-US"/>
-        </w:rPr>
-        <w:t>7. References</w:t>
+        <w:rPr>
+          <w:lang w:val="en-US"/>
+        </w:rPr>
+      </w:pPr>
+      <w:hyperlink r:id="rId18" w:history="1">
+        <w:r>
+          <w:rPr>
+            <w:rStyle w:val="Hyperlink"/>
+            <w:lang w:val="en-US"/>
+          </w:rPr>
+          <w:t>http://www.scholarpedia.org/article/Ensemble_learning</w:t>
+        </w:r>
+      </w:hyperlink>
+    </w:p>
+    <w:p>
+      <w:pPr>
+        <w:pStyle w:val="Body"/>
+        <w:rPr>
+          <w:lang w:val="en-US"/>
+        </w:rPr>
+      </w:pPr>
+      <w:r>
+        <w:rPr>
+          <w:lang w:val="en-US"/>
+        </w:rPr>
+        <w:t>^^^ sum rule vs majority vote</w:t>
       </w:r>
     </w:p>
     <w:sectPr>
-      <w:headerReference w:type="default" r:id="rId7"/>
-      <w:footerReference w:type="default" r:id="rId8"/>
-      <w:pgSz w:w="12240" w:h="15840" w:orient="portrait"/>
-      <w:pgMar w:top="720" w:right="1800" w:bottom="720" w:left="1800" w:header="720" w:footer="1080"/>
+      <w:headerReference w:type="default" r:id="rId19"/>
+      <w:footerReference w:type="default" r:id="rId20"/>
+      <w:pgSz w:w="12240" w:h="15840"/>
+      <w:pgMar w:top="720" w:right="1800" w:bottom="720" w:left="1800" w:header="720" w:footer="1080" w:gutter="0"/>
       <w:pgNumType w:start="1"/>
-      <w:bidi w:val="0"/>
+      <w:cols w:space="720"/>
     </w:sectPr>
   </w:body>
 </w:document>
 </file>
 
+<file path=word/endnotes.xml><?xml version="1.0" encoding="utf-8"?>
+<w:endnotes xmlns:wpc="http://schemas.microsoft.com/office/word/2010/wordprocessingCanvas" xmlns:cx="http://schemas.microsoft.com/office/drawing/2014/chartex" xmlns:cx1="http://schemas.microsoft.com/office/drawing/2015/9/8/chartex" xmlns:cx2="http://schemas.microsoft.com/office/drawing/2015/10/21/chartex" xmlns:cx3="http://schemas.microsoft.com/office/drawing/2016/5/9/chartex" xmlns:cx4="http://schemas.microsoft.com/office/drawing/2016/5/10/chartex" xmlns:cx5="http://schemas.microsoft.com/office/drawing/2016/5/11/chartex" xmlns:cx6="http://schemas.microsoft.com/office/drawing/2016/5/12/chartex" xmlns:cx7="http://schemas.microsoft.com/office/drawing/2016/5/13/chartex" xmlns:cx8="http://schemas.microsoft.com/office/drawing/2016/5/14/chartex" xmlns:mc="http://schemas.openxmlformats.org/markup-compatibility/2006" xmlns:aink="http://schemas.microsoft.com/office/drawing/2016/ink" xmlns:am3d="http://schemas.microsoft.com/office/drawing/2017/model3d" xmlns:o="urn:schemas-microsoft-com:office:office" xmlns:r="http://schemas.openxmlformats.org/officeDocument/2006/relationships" xmlns:m="http://schemas.openxmlformats.org/officeDocument/2006/math" xmlns:v="urn:schemas-microsoft-com:vml" xmlns:wp14="http://schemas.microsoft.com/office/word/2010/wordprocessingDrawing" xmlns:wp="http://schemas.openxmlformats.org/drawingml/2006/wordprocessingDrawing" xmlns:w10="urn:schemas-microsoft-com:office:word" xmlns:w="http://schemas.openxmlformats.org/wordprocessingml/2006/main" xmlns:w14="http://schemas.microsoft.com/office/word/2010/wordml" xmlns:w15="http://schemas.microsoft.com/office/word/2012/wordml" xmlns:w16cid="http://schemas.microsoft.com/office/word/2016/wordml/cid" xmlns:w16se="http://schemas.microsoft.com/office/word/2015/wordml/symex" xmlns:wpg="http://schemas.microsoft.com/office/word/2010/wordprocessingGroup" xmlns:wpi="http://schemas.microsoft.com/office/word/2010/wordprocessingInk" xmlns:wne="http://schemas.microsoft.com/office/word/2006/wordml" xmlns:wps="http://schemas.microsoft.com/office/word/2010/wordprocessingShape" mc:Ignorable="w14 w15 w16se w16cid wp14">
+  <w:endnote w:type="separator" w:id="-1">
+    <w:p>
+      <w:r>
+        <w:separator/>
+      </w:r>
+    </w:p>
+  </w:endnote>
+  <w:endnote w:type="continuationSeparator" w:id="0">
+    <w:p>
+      <w:r>
+        <w:continuationSeparator/>
+      </w:r>
+    </w:p>
+  </w:endnote>
+</w:endnotes>
+</file>
+
 <file path=word/footer1.xml><?xml version="1.0" encoding="utf-8"?>
-<w:ftr xmlns:r="http://schemas.openxmlformats.org/officeDocument/2006/relationships" xmlns:wp="http://schemas.openxmlformats.org/drawingml/2006/wordprocessingDrawing" xmlns:w="http://schemas.openxmlformats.org/wordprocessingml/2006/main" xmlns:w10="urn:schemas-microsoft-com:office:word" xmlns:w14="http://schemas.microsoft.com/office/word/2010/wordml" xmlns:wps="http://schemas.microsoft.com/office/word/2010/wordprocessingShape" xmlns:wpg="http://schemas.microsoft.com/office/word/2010/wordprocessingGroup" xmlns:mc="http://schemas.openxmlformats.org/markup-compatibility/2006" xmlns:v="urn:schemas-microsoft-com:vml" xmlns:o="urn:schemas-microsoft-com:office:office" xmlns:m="http://schemas.openxmlformats.org/officeDocument/2006/math" mc:Ignorable="w14">
-  <w:p>
-    <w:r/>
-  </w:p>
+<w:ftr xmlns:wpc="http://schemas.microsoft.com/office/word/2010/wordprocessingCanvas" xmlns:cx="http://schemas.microsoft.com/office/drawing/2014/chartex" xmlns:cx1="http://schemas.microsoft.com/office/drawing/2015/9/8/chartex" xmlns:cx2="http://schemas.microsoft.com/office/drawing/2015/10/21/chartex" xmlns:cx3="http://schemas.microsoft.com/office/drawing/2016/5/9/chartex" xmlns:cx4="http://schemas.microsoft.com/office/drawing/2016/5/10/chartex" xmlns:cx5="http://schemas.microsoft.com/office/drawing/2016/5/11/chartex" xmlns:cx6="http://schemas.microsoft.com/office/drawing/2016/5/12/chartex" xmlns:cx7="http://schemas.microsoft.com/office/drawing/2016/5/13/chartex" xmlns:cx8="http://schemas.microsoft.com/office/drawing/2016/5/14/chartex" xmlns:mc="http://schemas.openxmlformats.org/markup-compatibility/2006" xmlns:aink="http://schemas.microsoft.com/office/drawing/2016/ink" xmlns:am3d="http://schemas.microsoft.com/office/drawing/2017/model3d" xmlns:o="urn:schemas-microsoft-com:office:office" xmlns:r="http://schemas.openxmlformats.org/officeDocument/2006/relationships" xmlns:m="http://schemas.openxmlformats.org/officeDocument/2006/math" xmlns:v="urn:schemas-microsoft-com:vml" xmlns:wp14="http://schemas.microsoft.com/office/word/2010/wordprocessingDrawing" xmlns:wp="http://schemas.openxmlformats.org/drawingml/2006/wordprocessingDrawing" xmlns:w10="urn:schemas-microsoft-com:office:word" xmlns:w="http://schemas.openxmlformats.org/wordprocessingml/2006/main" xmlns:w14="http://schemas.microsoft.com/office/word/2010/wordml" xmlns:w15="http://schemas.microsoft.com/office/word/2012/wordml" xmlns:w16cid="http://schemas.microsoft.com/office/word/2016/wordml/cid" xmlns:w16se="http://schemas.microsoft.com/office/word/2015/wordml/symex" xmlns:wpg="http://schemas.microsoft.com/office/word/2010/wordprocessingGroup" xmlns:wpi="http://schemas.microsoft.com/office/word/2010/wordprocessingInk" xmlns:wne="http://schemas.microsoft.com/office/word/2006/wordml" xmlns:wps="http://schemas.microsoft.com/office/word/2010/wordprocessingShape" mc:Ignorable="w14 w15 w16se w16cid wp14">
+  <w:p/>
 </w:ftr>
 </file>
 
 <file path=word/footer2.xml><?xml version="1.0" encoding="utf-8"?>
-<w:ftr xmlns:r="http://schemas.openxmlformats.org/officeDocument/2006/relationships" xmlns:wp="http://schemas.openxmlformats.org/drawingml/2006/wordprocessingDrawing" xmlns:w="http://schemas.openxmlformats.org/wordprocessingml/2006/main" xmlns:w10="urn:schemas-microsoft-com:office:word" xmlns:w14="http://schemas.microsoft.com/office/word/2010/wordml" xmlns:wps="http://schemas.microsoft.com/office/word/2010/wordprocessingShape" xmlns:wpg="http://schemas.microsoft.com/office/word/2010/wordprocessingGroup" xmlns:mc="http://schemas.openxmlformats.org/markup-compatibility/2006" xmlns:v="urn:schemas-microsoft-com:vml" xmlns:o="urn:schemas-microsoft-com:office:office" xmlns:m="http://schemas.openxmlformats.org/officeDocument/2006/math" mc:Ignorable="w14">
+<w:ftr xmlns:wpc="http://schemas.microsoft.com/office/word/2010/wordprocessingCanvas" xmlns:cx="http://schemas.microsoft.com/office/drawing/2014/chartex" xmlns:cx1="http://schemas.microsoft.com/office/drawing/2015/9/8/chartex" xmlns:cx2="http://schemas.microsoft.com/office/drawing/2015/10/21/chartex" xmlns:cx3="http://schemas.microsoft.com/office/drawing/2016/5/9/chartex" xmlns:cx4="http://schemas.microsoft.com/office/drawing/2016/5/10/chartex" xmlns:cx5="http://schemas.microsoft.com/office/drawing/2016/5/11/chartex" xmlns:cx6="http://schemas.microsoft.com/office/drawing/2016/5/12/chartex" xmlns:cx7="http://schemas.microsoft.com/office/drawing/2016/5/13/chartex" xmlns:cx8="http://schemas.microsoft.com/office/drawing/2016/5/14/chartex" xmlns:mc="http://schemas.openxmlformats.org/markup-compatibility/2006" xmlns:aink="http://schemas.microsoft.com/office/drawing/2016/ink" xmlns:am3d="http://schemas.microsoft.com/office/drawing/2017/model3d" xmlns:o="urn:schemas-microsoft-com:office:office" xmlns:r="http://schemas.openxmlformats.org/officeDocument/2006/relationships" xmlns:m="http://schemas.openxmlformats.org/officeDocument/2006/math" xmlns:v="urn:schemas-microsoft-com:vml" xmlns:wp14="http://schemas.microsoft.com/office/word/2010/wordprocessingDrawing" xmlns:wp="http://schemas.openxmlformats.org/drawingml/2006/wordprocessingDrawing" xmlns:w10="urn:schemas-microsoft-com:office:word" xmlns:w="http://schemas.openxmlformats.org/wordprocessingml/2006/main" xmlns:w14="http://schemas.microsoft.com/office/word/2010/wordml" xmlns:w15="http://schemas.microsoft.com/office/word/2012/wordml" xmlns:w16cid="http://schemas.microsoft.com/office/word/2016/wordml/cid" xmlns:w16se="http://schemas.microsoft.com/office/word/2015/wordml/symex" xmlns:wpg="http://schemas.microsoft.com/office/word/2010/wordprocessingGroup" xmlns:wpi="http://schemas.microsoft.com/office/word/2010/wordprocessingInk" xmlns:wne="http://schemas.microsoft.com/office/word/2006/wordml" xmlns:wps="http://schemas.microsoft.com/office/word/2010/wordprocessingShape" mc:Ignorable="w14 w15 w16se w16cid wp14">
   <w:p>
     <w:pPr>
-      <w:pStyle w:val="Header &amp; Footer"/>
+      <w:pStyle w:val="HeaderFooter"/>
       <w:tabs>
+        <w:tab w:val="clear" w:pos="9020"/>
         <w:tab w:val="center" w:pos="4320"/>
         <w:tab w:val="right" w:pos="8640"/>
-        <w:tab w:val="clear" w:pos="9020"/>
       </w:tabs>
-      <w:jc w:val="left"/>
     </w:pPr>
     <w:r>
       <w:tab/>
+    </w:r>
+    <w:r>
       <w:tab/>
     </w:r>
     <w:r>
-      <w:rPr/>
-      <w:fldChar w:fldCharType="begin" w:fldLock="0"/>
+      <w:fldChar w:fldCharType="begin"/>
     </w:r>
     <w:r>
       <w:instrText xml:space="preserve"> PAGE </w:instrText>
     </w:r>
     <w:r>
-      <w:rPr/>
-      <w:fldChar w:fldCharType="separate" w:fldLock="0"/>
+      <w:fldChar w:fldCharType="separate"/>
     </w:r>
     <w:r>
       <w:t>4</w:t>
     </w:r>
     <w:r>
-      <w:rPr/>
-      <w:fldChar w:fldCharType="end" w:fldLock="0"/>
+      <w:fldChar w:fldCharType="end"/>
     </w:r>
   </w:p>
 </w:ftr>
 </file>
 
+<file path=word/footnotes.xml><?xml version="1.0" encoding="utf-8"?>
+<w:footnotes xmlns:wpc="http://schemas.microsoft.com/office/word/2010/wordprocessingCanvas" xmlns:cx="http://schemas.microsoft.com/office/drawing/2014/chartex" xmlns:cx1="http://schemas.microsoft.com/office/drawing/2015/9/8/chartex" xmlns:cx2="http://schemas.microsoft.com/office/drawing/2015/10/21/chartex" xmlns:cx3="http://schemas.microsoft.com/office/drawing/2016/5/9/chartex" xmlns:cx4="http://schemas.microsoft.com/office/drawing/2016/5/10/chartex" xmlns:cx5="http://schemas.microsoft.com/office/drawing/2016/5/11/chartex" xmlns:cx6="http://schemas.microsoft.com/office/drawing/2016/5/12/chartex" xmlns:cx7="http://schemas.microsoft.com/office/drawing/2016/5/13/chartex" xmlns:cx8="http://schemas.microsoft.com/office/drawing/2016/5/14/chartex" xmlns:mc="http://schemas.openxmlformats.org/markup-compatibility/2006" xmlns:aink="http://schemas.microsoft.com/office/drawing/2016/ink" xmlns:am3d="http://schemas.microsoft.com/office/drawing/2017/model3d" xmlns:o="urn:schemas-microsoft-com:office:office" xmlns:r="http://schemas.openxmlformats.org/officeDocument/2006/relationships" xmlns:m="http://schemas.openxmlformats.org/officeDocument/2006/math" xmlns:v="urn:schemas-microsoft-com:vml" xmlns:wp14="http://schemas.microsoft.com/office/word/2010/wordprocessingDrawing" xmlns:wp="http://schemas.openxmlformats.org/drawingml/2006/wordprocessingDrawing" xmlns:w10="urn:schemas-microsoft-com:office:word" xmlns:w="http://schemas.openxmlformats.org/wordprocessingml/2006/main" xmlns:w14="http://schemas.microsoft.com/office/word/2010/wordml" xmlns:w15="http://schemas.microsoft.com/office/word/2012/wordml" xmlns:w16cid="http://schemas.microsoft.com/office/word/2016/wordml/cid" xmlns:w16se="http://schemas.microsoft.com/office/word/2015/wordml/symex" xmlns:wpg="http://schemas.microsoft.com/office/word/2010/wordprocessingGroup" xmlns:wpi="http://schemas.microsoft.com/office/word/2010/wordprocessingInk" xmlns:wne="http://schemas.microsoft.com/office/word/2006/wordml" xmlns:wps="http://schemas.microsoft.com/office/word/2010/wordprocessingShape" mc:Ignorable="w14 w15 w16se w16cid wp14">
+  <w:footnote w:type="separator" w:id="-1">
+    <w:p>
+      <w:r>
+        <w:separator/>
+      </w:r>
+    </w:p>
+  </w:footnote>
+  <w:footnote w:type="continuationSeparator" w:id="0">
+    <w:p>
+      <w:r>
+        <w:continuationSeparator/>
+      </w:r>
+    </w:p>
+  </w:footnote>
+</w:footnotes>
+</file>
+
 <file path=word/header1.xml><?xml version="1.0" encoding="utf-8"?>
-<w:hdr xmlns:r="http://schemas.openxmlformats.org/officeDocument/2006/relationships" xmlns:wp="http://schemas.openxmlformats.org/drawingml/2006/wordprocessingDrawing" xmlns:w="http://schemas.openxmlformats.org/wordprocessingml/2006/main" xmlns:w10="urn:schemas-microsoft-com:office:word" xmlns:w14="http://schemas.microsoft.com/office/word/2010/wordml" xmlns:wps="http://schemas.microsoft.com/office/word/2010/wordprocessingShape" xmlns:wpg="http://schemas.microsoft.com/office/word/2010/wordprocessingGroup" xmlns:mc="http://schemas.openxmlformats.org/markup-compatibility/2006" xmlns:v="urn:schemas-microsoft-com:vml" xmlns:o="urn:schemas-microsoft-com:office:office" xmlns:m="http://schemas.openxmlformats.org/officeDocument/2006/math" mc:Ignorable="w14">
-  <w:p>
-    <w:r/>
-  </w:p>
+<w:hdr xmlns:wpc="http://schemas.microsoft.com/office/word/2010/wordprocessingCanvas" xmlns:cx="http://schemas.microsoft.com/office/drawing/2014/chartex" xmlns:cx1="http://schemas.microsoft.com/office/drawing/2015/9/8/chartex" xmlns:cx2="http://schemas.microsoft.com/office/drawing/2015/10/21/chartex" xmlns:cx3="http://schemas.microsoft.com/office/drawing/2016/5/9/chartex" xmlns:cx4="http://schemas.microsoft.com/office/drawing/2016/5/10/chartex" xmlns:cx5="http://schemas.microsoft.com/office/drawing/2016/5/11/chartex" xmlns:cx6="http://schemas.microsoft.com/office/drawing/2016/5/12/chartex" xmlns:cx7="http://schemas.microsoft.com/office/drawing/2016/5/13/chartex" xmlns:cx8="http://schemas.microsoft.com/office/drawing/2016/5/14/chartex" xmlns:mc="http://schemas.openxmlformats.org/markup-compatibility/2006" xmlns:aink="http://schemas.microsoft.com/office/drawing/2016/ink" xmlns:am3d="http://schemas.microsoft.com/office/drawing/2017/model3d" xmlns:o="urn:schemas-microsoft-com:office:office" xmlns:r="http://schemas.openxmlformats.org/officeDocument/2006/relationships" xmlns:m="http://schemas.openxmlformats.org/officeDocument/2006/math" xmlns:v="urn:schemas-microsoft-com:vml" xmlns:wp14="http://schemas.microsoft.com/office/word/2010/wordprocessingDrawing" xmlns:wp="http://schemas.openxmlformats.org/drawingml/2006/wordprocessingDrawing" xmlns:w10="urn:schemas-microsoft-com:office:word" xmlns:w="http://schemas.openxmlformats.org/wordprocessingml/2006/main" xmlns:w14="http://schemas.microsoft.com/office/word/2010/wordml" xmlns:w15="http://schemas.microsoft.com/office/word/2012/wordml" xmlns:w16cid="http://schemas.microsoft.com/office/word/2016/wordml/cid" xmlns:w16se="http://schemas.microsoft.com/office/word/2015/wordml/symex" xmlns:wpg="http://schemas.microsoft.com/office/word/2010/wordprocessingGroup" xmlns:wpi="http://schemas.microsoft.com/office/word/2010/wordprocessingInk" xmlns:wne="http://schemas.microsoft.com/office/word/2006/wordml" xmlns:wps="http://schemas.microsoft.com/office/word/2010/wordprocessingShape" mc:Ignorable="w14 w15 w16se w16cid wp14">
+  <w:p/>
 </w:hdr>
 </file>
 
 <file path=word/header2.xml><?xml version="1.0" encoding="utf-8"?>
-<w:hdr xmlns:r="http://schemas.openxmlformats.org/officeDocument/2006/relationships" xmlns:wp="http://schemas.openxmlformats.org/drawingml/2006/wordprocessingDrawing" xmlns:w="http://schemas.openxmlformats.org/wordprocessingml/2006/main" xmlns:w10="urn:schemas-microsoft-com:office:word" xmlns:w14="http://schemas.microsoft.com/office/word/2010/wordml" xmlns:wps="http://schemas.microsoft.com/office/word/2010/wordprocessingShape" xmlns:wpg="http://schemas.microsoft.com/office/word/2010/wordprocessingGroup" xmlns:mc="http://schemas.openxmlformats.org/markup-compatibility/2006" xmlns:v="urn:schemas-microsoft-com:vml" xmlns:o="urn:schemas-microsoft-com:office:office" xmlns:m="http://schemas.openxmlformats.org/officeDocument/2006/math" mc:Ignorable="w14">
-  <w:p>
-    <w:r/>
-  </w:p>
+<w:hdr xmlns:wpc="http://schemas.microsoft.com/office/word/2010/wordprocessingCanvas" xmlns:cx="http://schemas.microsoft.com/office/drawing/2014/chartex" xmlns:cx1="http://schemas.microsoft.com/office/drawing/2015/9/8/chartex" xmlns:cx2="http://schemas.microsoft.com/office/drawing/2015/10/21/chartex" xmlns:cx3="http://schemas.microsoft.com/office/drawing/2016/5/9/chartex" xmlns:cx4="http://schemas.microsoft.com/office/drawing/2016/5/10/chartex" xmlns:cx5="http://schemas.microsoft.com/office/drawing/2016/5/11/chartex" xmlns:cx6="http://schemas.microsoft.com/office/drawing/2016/5/12/chartex" xmlns:cx7="http://schemas.microsoft.com/office/drawing/2016/5/13/chartex" xmlns:cx8="http://schemas.microsoft.com/office/drawing/2016/5/14/chartex" xmlns:mc="http://schemas.openxmlformats.org/markup-compatibility/2006" xmlns:aink="http://schemas.microsoft.com/office/drawing/2016/ink" xmlns:am3d="http://schemas.microsoft.com/office/drawing/2017/model3d" xmlns:o="urn:schemas-microsoft-com:office:office" xmlns:r="http://schemas.openxmlformats.org/officeDocument/2006/relationships" xmlns:m="http://schemas.openxmlformats.org/officeDocument/2006/math" xmlns:v="urn:schemas-microsoft-com:vml" xmlns:wp14="http://schemas.microsoft.com/office/word/2010/wordprocessingDrawing" xmlns:wp="http://schemas.openxmlformats.org/drawingml/2006/wordprocessingDrawing" xmlns:w10="urn:schemas-microsoft-com:office:word" xmlns:w="http://schemas.openxmlformats.org/wordprocessingml/2006/main" xmlns:w14="http://schemas.microsoft.com/office/word/2010/wordml" xmlns:w15="http://schemas.microsoft.com/office/word/2012/wordml" xmlns:w16cid="http://schemas.microsoft.com/office/word/2016/wordml/cid" xmlns:w16se="http://schemas.microsoft.com/office/word/2015/wordml/symex" xmlns:wpg="http://schemas.microsoft.com/office/word/2010/wordprocessingGroup" xmlns:wpi="http://schemas.microsoft.com/office/word/2010/wordprocessingInk" xmlns:wne="http://schemas.microsoft.com/office/word/2006/wordml" xmlns:wps="http://schemas.microsoft.com/office/word/2010/wordprocessingShape" mc:Ignorable="w14 w15 w16se w16cid wp14">
+  <w:p/>
 </w:hdr>
 </file>
 
 <file path=word/styles.xml><?xml version="1.0" encoding="utf-8"?>
-<w:styles xmlns:w="http://schemas.openxmlformats.org/wordprocessingml/2006/main" xmlns:mc="http://schemas.openxmlformats.org/markup-compatibility/2006" xmlns:w14="http://schemas.microsoft.com/office/word/2010/wordml" mc:Ignorable="w14">
+<w:styles xmlns:mc="http://schemas.openxmlformats.org/markup-compatibility/2006" xmlns:r="http://schemas.openxmlformats.org/officeDocument/2006/relationships" xmlns:w="http://schemas.openxmlformats.org/wordprocessingml/2006/main" xmlns:w14="http://schemas.microsoft.com/office/word/2010/wordml" xmlns:w15="http://schemas.microsoft.com/office/word/2012/wordml" xmlns:w16cid="http://schemas.microsoft.com/office/word/2016/wordml/cid" xmlns:w16se="http://schemas.microsoft.com/office/word/2015/wordml/symex" mc:Ignorable="w14 w15 w16se w16cid">
   <w:docDefaults>
     <w:rPrDefault>
       <w:rPr>
-        <w:rFonts w:ascii="Times New Roman" w:cs="Times New Roman" w:hAnsi="Times New Roman" w:eastAsia="Arial Unicode MS"/>
-        <w:b w:val="0"/>
-        <w:bCs w:val="0"/>
-        <w:i w:val="0"/>
-        <w:iCs w:val="0"/>
-        <w:caps w:val="0"/>
-        <w:smallCaps w:val="0"/>
-        <w:strike w:val="0"/>
-        <w:dstrike w:val="0"/>
-        <w:outline w:val="0"/>
-        <w:emboss w:val="0"/>
-        <w:imprint w:val="0"/>
-        <w:vanish w:val="0"/>
-        <w:color w:val="auto"/>
-        <w:spacing w:val="0"/>
-        <w:w w:val="100"/>
-        <w:kern w:val="0"/>
-        <w:position w:val="0"/>
-        <w:sz w:val="20"/>
-        <w:szCs w:val="20"/>
-        <w:u w:val="none" w:color="auto"/>
+        <w:rFonts w:ascii="Times New Roman" w:eastAsia="Arial Unicode MS" w:hAnsi="Times New Roman" w:cs="Times New Roman"/>
         <w:bdr w:val="nil"/>
-        <w:vertAlign w:val="baseline"/>
-        <w:lang/>
+        <w:lang w:val="en-CA" w:eastAsia="en-CA" w:bidi="ar-SA"/>
       </w:rPr>
     </w:rPrDefault>
     <w:pPrDefault>
       <w:pPr>
-        <w:keepNext w:val="0"/>
-        <w:keepLines w:val="0"/>
-        <w:pageBreakBefore w:val="0"/>
-        <w:framePr w:anchorLock="0" w:w="0" w:h="0" w:vSpace="0" w:hSpace="0" w:xAlign="left" w:y="0" w:hRule="exact" w:vAnchor="margin"/>
-        <w:widowControl w:val="1"/>
-        <w:numPr>
-          <w:ilvl w:val="0"/>
-          <w:numId w:val="0"/>
-        </w:numPr>
-        <w:suppressLineNumbers w:val="0"/>
         <w:pBdr>
           <w:top w:val="nil"/>
           <w:left w:val="nil"/>
@@ -1413,28 +2354,421 @@
           <w:between w:val="nil"/>
           <w:bar w:val="nil"/>
         </w:pBdr>
-        <w:shd w:val="clear" w:color="auto" w:fill="auto"/>
-        <w:suppressAutoHyphens w:val="0"/>
-        <w:spacing w:before="0" w:beforeAutospacing="0" w:after="0" w:afterAutospacing="0" w:line="240" w:lineRule="auto"/>
-        <w:ind w:left="0" w:right="0" w:firstLine="0"/>
-        <w:jc w:val="left"/>
-        <w:outlineLvl w:val="9"/>
       </w:pPr>
     </w:pPrDefault>
   </w:docDefaults>
+  <w:latentStyles w:defLockedState="0" w:defUIPriority="99" w:defSemiHidden="0" w:defUnhideWhenUsed="0" w:defQFormat="0" w:count="375">
+    <w:lsdException w:name="Normal" w:uiPriority="0" w:qFormat="1"/>
+    <w:lsdException w:name="heading 1" w:uiPriority="9" w:qFormat="1"/>
+    <w:lsdException w:name="heading 2" w:semiHidden="1" w:uiPriority="9" w:unhideWhenUsed="1" w:qFormat="1"/>
+    <w:lsdException w:name="heading 3" w:semiHidden="1" w:uiPriority="9" w:unhideWhenUsed="1" w:qFormat="1"/>
+    <w:lsdException w:name="heading 4" w:semiHidden="1" w:uiPriority="9" w:unhideWhenUsed="1" w:qFormat="1"/>
+    <w:lsdException w:name="heading 5" w:semiHidden="1" w:uiPriority="9" w:unhideWhenUsed="1" w:qFormat="1"/>
+    <w:lsdException w:name="heading 6" w:semiHidden="1" w:uiPriority="9" w:unhideWhenUsed="1" w:qFormat="1"/>
+    <w:lsdException w:name="heading 7" w:semiHidden="1" w:uiPriority="9" w:unhideWhenUsed="1" w:qFormat="1"/>
+    <w:lsdException w:name="heading 8" w:semiHidden="1" w:uiPriority="9" w:unhideWhenUsed="1" w:qFormat="1"/>
+    <w:lsdException w:name="heading 9" w:semiHidden="1" w:uiPriority="9" w:unhideWhenUsed="1" w:qFormat="1"/>
+    <w:lsdException w:name="index 1" w:semiHidden="1" w:unhideWhenUsed="1"/>
+    <w:lsdException w:name="index 2" w:semiHidden="1" w:unhideWhenUsed="1"/>
+    <w:lsdException w:name="index 3" w:semiHidden="1" w:unhideWhenUsed="1"/>
+    <w:lsdException w:name="index 4" w:semiHidden="1" w:unhideWhenUsed="1"/>
+    <w:lsdException w:name="index 5" w:semiHidden="1" w:unhideWhenUsed="1"/>
+    <w:lsdException w:name="index 6" w:semiHidden="1" w:unhideWhenUsed="1"/>
+    <w:lsdException w:name="index 7" w:semiHidden="1" w:unhideWhenUsed="1"/>
+    <w:lsdException w:name="index 8" w:semiHidden="1" w:unhideWhenUsed="1"/>
+    <w:lsdException w:name="index 9" w:semiHidden="1" w:unhideWhenUsed="1"/>
+    <w:lsdException w:name="toc 1" w:semiHidden="1" w:uiPriority="39" w:unhideWhenUsed="1"/>
+    <w:lsdException w:name="toc 2" w:semiHidden="1" w:uiPriority="39" w:unhideWhenUsed="1"/>
+    <w:lsdException w:name="toc 3" w:semiHidden="1" w:uiPriority="39" w:unhideWhenUsed="1"/>
+    <w:lsdException w:name="toc 4" w:semiHidden="1" w:uiPriority="39" w:unhideWhenUsed="1"/>
+    <w:lsdException w:name="toc 5" w:semiHidden="1" w:uiPriority="39" w:unhideWhenUsed="1"/>
+    <w:lsdException w:name="toc 6" w:semiHidden="1" w:uiPriority="39" w:unhideWhenUsed="1"/>
+    <w:lsdException w:name="toc 7" w:semiHidden="1" w:uiPriority="39" w:unhideWhenUsed="1"/>
+    <w:lsdException w:name="toc 8" w:semiHidden="1" w:uiPriority="39" w:unhideWhenUsed="1"/>
+    <w:lsdException w:name="toc 9" w:semiHidden="1" w:uiPriority="39" w:unhideWhenUsed="1"/>
+    <w:lsdException w:name="Normal Indent" w:semiHidden="1" w:unhideWhenUsed="1"/>
+    <w:lsdException w:name="footnote text" w:semiHidden="1" w:unhideWhenUsed="1"/>
+    <w:lsdException w:name="annotation text" w:semiHidden="1" w:unhideWhenUsed="1"/>
+    <w:lsdException w:name="header" w:semiHidden="1" w:unhideWhenUsed="1"/>
+    <w:lsdException w:name="footer" w:semiHidden="1" w:unhideWhenUsed="1"/>
+    <w:lsdException w:name="index heading" w:semiHidden="1" w:unhideWhenUsed="1"/>
+    <w:lsdException w:name="caption" w:semiHidden="1" w:uiPriority="35" w:unhideWhenUsed="1" w:qFormat="1"/>
+    <w:lsdException w:name="table of figures" w:semiHidden="1" w:unhideWhenUsed="1"/>
+    <w:lsdException w:name="envelope address" w:semiHidden="1" w:unhideWhenUsed="1"/>
+    <w:lsdException w:name="envelope return" w:semiHidden="1" w:unhideWhenUsed="1"/>
+    <w:lsdException w:name="footnote reference" w:semiHidden="1" w:unhideWhenUsed="1"/>
+    <w:lsdException w:name="annotation reference" w:semiHidden="1" w:unhideWhenUsed="1"/>
+    <w:lsdException w:name="line number" w:semiHidden="1" w:unhideWhenUsed="1"/>
+    <w:lsdException w:name="page number" w:semiHidden="1" w:unhideWhenUsed="1"/>
+    <w:lsdException w:name="endnote reference" w:semiHidden="1" w:unhideWhenUsed="1"/>
+    <w:lsdException w:name="endnote text" w:semiHidden="1" w:unhideWhenUsed="1"/>
+    <w:lsdException w:name="table of authorities" w:semiHidden="1" w:unhideWhenUsed="1"/>
+    <w:lsdException w:name="macro" w:semiHidden="1" w:unhideWhenUsed="1"/>
+    <w:lsdException w:name="toa heading" w:semiHidden="1" w:unhideWhenUsed="1"/>
+    <w:lsdException w:name="List" w:semiHidden="1" w:unhideWhenUsed="1"/>
+    <w:lsdException w:name="List Bullet" w:semiHidden="1" w:unhideWhenUsed="1"/>
+    <w:lsdException w:name="List Number" w:semiHidden="1" w:unhideWhenUsed="1"/>
+    <w:lsdException w:name="List 2" w:semiHidden="1" w:unhideWhenUsed="1"/>
+    <w:lsdException w:name="List 3" w:semiHidden="1" w:unhideWhenUsed="1"/>
+    <w:lsdException w:name="List 4" w:semiHidden="1" w:unhideWhenUsed="1"/>
+    <w:lsdException w:name="List 5" w:semiHidden="1" w:unhideWhenUsed="1"/>
+    <w:lsdException w:name="List Bullet 2" w:semiHidden="1" w:unhideWhenUsed="1"/>
+    <w:lsdException w:name="List Bullet 3" w:semiHidden="1" w:unhideWhenUsed="1"/>
+    <w:lsdException w:name="List Bullet 4" w:semiHidden="1" w:unhideWhenUsed="1"/>
+    <w:lsdException w:name="List Bullet 5" w:semiHidden="1" w:unhideWhenUsed="1"/>
+    <w:lsdException w:name="List Number 2" w:semiHidden="1" w:unhideWhenUsed="1"/>
+    <w:lsdException w:name="List Number 3" w:semiHidden="1" w:unhideWhenUsed="1"/>
+    <w:lsdException w:name="List Number 4" w:semiHidden="1" w:unhideWhenUsed="1"/>
+    <w:lsdException w:name="List Number 5" w:semiHidden="1" w:unhideWhenUsed="1"/>
+    <w:lsdException w:name="Title" w:uiPriority="10" w:qFormat="1"/>
+    <w:lsdException w:name="Closing" w:semiHidden="1" w:unhideWhenUsed="1"/>
+    <w:lsdException w:name="Signature" w:semiHidden="1" w:unhideWhenUsed="1"/>
+    <w:lsdException w:name="Default Paragraph Font" w:semiHidden="1" w:uiPriority="1" w:unhideWhenUsed="1"/>
+    <w:lsdException w:name="Body Text" w:semiHidden="1" w:unhideWhenUsed="1"/>
+    <w:lsdException w:name="Body Text Indent" w:semiHidden="1" w:unhideWhenUsed="1"/>
+    <w:lsdException w:name="List Continue" w:semiHidden="1" w:unhideWhenUsed="1"/>
+    <w:lsdException w:name="List Continue 2" w:semiHidden="1" w:unhideWhenUsed="1"/>
+    <w:lsdException w:name="List Continue 3" w:semiHidden="1" w:unhideWhenUsed="1"/>
+    <w:lsdException w:name="List Continue 4" w:semiHidden="1" w:unhideWhenUsed="1"/>
+    <w:lsdException w:name="List Continue 5" w:semiHidden="1" w:unhideWhenUsed="1"/>
+    <w:lsdException w:name="Message Header" w:semiHidden="1" w:unhideWhenUsed="1"/>
+    <w:lsdException w:name="Subtitle" w:uiPriority="11" w:qFormat="1"/>
+    <w:lsdException w:name="Salutation" w:semiHidden="1" w:unhideWhenUsed="1"/>
+    <w:lsdException w:name="Date" w:semiHidden="1" w:unhideWhenUsed="1"/>
+    <w:lsdException w:name="Body Text First Indent" w:semiHidden="1" w:unhideWhenUsed="1"/>
+    <w:lsdException w:name="Body Text First Indent 2" w:semiHidden="1" w:unhideWhenUsed="1"/>
+    <w:lsdException w:name="Note Heading" w:semiHidden="1" w:unhideWhenUsed="1"/>
+    <w:lsdException w:name="Body Text 2" w:semiHidden="1" w:unhideWhenUsed="1"/>
+    <w:lsdException w:name="Body Text 3" w:semiHidden="1" w:unhideWhenUsed="1"/>
+    <w:lsdException w:name="Body Text Indent 2" w:semiHidden="1" w:unhideWhenUsed="1"/>
+    <w:lsdException w:name="Body Text Indent 3" w:semiHidden="1" w:unhideWhenUsed="1"/>
+    <w:lsdException w:name="Block Text" w:semiHidden="1" w:unhideWhenUsed="1"/>
+    <w:lsdException w:name="Hyperlink" w:semiHidden="1" w:unhideWhenUsed="1"/>
+    <w:lsdException w:name="FollowedHyperlink" w:semiHidden="1" w:unhideWhenUsed="1"/>
+    <w:lsdException w:name="Strong" w:uiPriority="22" w:qFormat="1"/>
+    <w:lsdException w:name="Emphasis" w:uiPriority="20" w:qFormat="1"/>
+    <w:lsdException w:name="Document Map" w:semiHidden="1" w:unhideWhenUsed="1"/>
+    <w:lsdException w:name="Plain Text" w:semiHidden="1" w:unhideWhenUsed="1"/>
+    <w:lsdException w:name="E-mail Signature" w:semiHidden="1" w:unhideWhenUsed="1"/>
+    <w:lsdException w:name="HTML Top of Form" w:semiHidden="1" w:unhideWhenUsed="1"/>
+    <w:lsdException w:name="HTML Bottom of Form" w:semiHidden="1" w:unhideWhenUsed="1"/>
+    <w:lsdException w:name="Normal (Web)" w:semiHidden="1" w:unhideWhenUsed="1"/>
+    <w:lsdException w:name="HTML Acronym" w:semiHidden="1" w:unhideWhenUsed="1"/>
+    <w:lsdException w:name="HTML Address" w:semiHidden="1" w:unhideWhenUsed="1"/>
+    <w:lsdException w:name="HTML Cite" w:semiHidden="1" w:unhideWhenUsed="1"/>
+    <w:lsdException w:name="HTML Code" w:semiHidden="1" w:unhideWhenUsed="1"/>
+    <w:lsdException w:name="HTML Definition" w:semiHidden="1" w:unhideWhenUsed="1"/>
+    <w:lsdException w:name="HTML Keyboard" w:semiHidden="1" w:unhideWhenUsed="1"/>
+    <w:lsdException w:name="HTML Preformatted" w:semiHidden="1" w:unhideWhenUsed="1"/>
+    <w:lsdException w:name="HTML Sample" w:semiHidden="1" w:unhideWhenUsed="1"/>
+    <w:lsdException w:name="HTML Typewriter" w:semiHidden="1" w:unhideWhenUsed="1"/>
+    <w:lsdException w:name="HTML Variable" w:semiHidden="1" w:unhideWhenUsed="1"/>
+    <w:lsdException w:name="Normal Table" w:semiHidden="1" w:unhideWhenUsed="1"/>
+    <w:lsdException w:name="annotation subject" w:semiHidden="1" w:unhideWhenUsed="1"/>
+    <w:lsdException w:name="No List" w:semiHidden="1" w:unhideWhenUsed="1"/>
+    <w:lsdException w:name="Outline List 1" w:semiHidden="1" w:unhideWhenUsed="1"/>
+    <w:lsdException w:name="Outline List 2" w:semiHidden="1" w:unhideWhenUsed="1"/>
+    <w:lsdException w:name="Outline List 3" w:semiHidden="1" w:unhideWhenUsed="1"/>
+    <w:lsdException w:name="Table Simple 1" w:semiHidden="1" w:unhideWhenUsed="1"/>
+    <w:lsdException w:name="Table Simple 2" w:semiHidden="1" w:unhideWhenUsed="1"/>
+    <w:lsdException w:name="Table Simple 3" w:semiHidden="1" w:unhideWhenUsed="1"/>
+    <w:lsdException w:name="Table Classic 1" w:semiHidden="1" w:unhideWhenUsed="1"/>
+    <w:lsdException w:name="Table Classic 2" w:semiHidden="1" w:unhideWhenUsed="1"/>
+    <w:lsdException w:name="Table Classic 3" w:semiHidden="1" w:unhideWhenUsed="1"/>
+    <w:lsdException w:name="Table Classic 4" w:semiHidden="1" w:unhideWhenUsed="1"/>
+    <w:lsdException w:name="Table Colorful 1" w:semiHidden="1" w:unhideWhenUsed="1"/>
+    <w:lsdException w:name="Table Colorful 2" w:semiHidden="1" w:unhideWhenUsed="1"/>
+    <w:lsdException w:name="Table Colorful 3" w:semiHidden="1" w:unhideWhenUsed="1"/>
+    <w:lsdException w:name="Table Columns 1" w:semiHidden="1" w:unhideWhenUsed="1"/>
+    <w:lsdException w:name="Table Columns 2" w:semiHidden="1" w:unhideWhenUsed="1"/>
+    <w:lsdException w:name="Table Columns 3" w:semiHidden="1" w:unhideWhenUsed="1"/>
+    <w:lsdException w:name="Table Columns 4" w:semiHidden="1" w:unhideWhenUsed="1"/>
+    <w:lsdException w:name="Table Columns 5" w:semiHidden="1" w:unhideWhenUsed="1"/>
+    <w:lsdException w:name="Table Grid 1" w:semiHidden="1" w:unhideWhenUsed="1"/>
+    <w:lsdException w:name="Table Grid 2" w:semiHidden="1" w:unhideWhenUsed="1"/>
+    <w:lsdException w:name="Table Grid 3" w:semiHidden="1" w:unhideWhenUsed="1"/>
+    <w:lsdException w:name="Table Grid 4" w:semiHidden="1" w:unhideWhenUsed="1"/>
+    <w:lsdException w:name="Table Grid 5" w:semiHidden="1" w:unhideWhenUsed="1"/>
+    <w:lsdException w:name="Table Grid 6" w:semiHidden="1" w:unhideWhenUsed="1"/>
+    <w:lsdException w:name="Table Grid 7" w:semiHidden="1" w:unhideWhenUsed="1"/>
+    <w:lsdException w:name="Table Grid 8" w:semiHidden="1" w:unhideWhenUsed="1"/>
+    <w:lsdException w:name="Table List 1" w:semiHidden="1" w:unhideWhenUsed="1"/>
+    <w:lsdException w:name="Table List 2" w:semiHidden="1" w:unhideWhenUsed="1"/>
+    <w:lsdException w:name="Table List 3" w:semiHidden="1" w:unhideWhenUsed="1"/>
+    <w:lsdException w:name="Table List 4" w:semiHidden="1" w:unhideWhenUsed="1"/>
+    <w:lsdException w:name="Table List 5" w:semiHidden="1" w:unhideWhenUsed="1"/>
+    <w:lsdException w:name="Table List 6" w:semiHidden="1" w:unhideWhenUsed="1"/>
+    <w:lsdException w:name="Table List 7" w:semiHidden="1" w:unhideWhenUsed="1"/>
+    <w:lsdException w:name="Table List 8" w:semiHidden="1" w:unhideWhenUsed="1"/>
+    <w:lsdException w:name="Table 3D effects 1" w:semiHidden="1" w:unhideWhenUsed="1"/>
+    <w:lsdException w:name="Table 3D effects 2" w:semiHidden="1" w:unhideWhenUsed="1"/>
+    <w:lsdException w:name="Table 3D effects 3" w:semiHidden="1" w:unhideWhenUsed="1"/>
+    <w:lsdException w:name="Table Contemporary" w:semiHidden="1" w:unhideWhenUsed="1"/>
+    <w:lsdException w:name="Table Elegant" w:semiHidden="1" w:unhideWhenUsed="1"/>
+    <w:lsdException w:name="Table Professional" w:semiHidden="1" w:unhideWhenUsed="1"/>
+    <w:lsdException w:name="Table Subtle 1" w:semiHidden="1" w:unhideWhenUsed="1"/>
+    <w:lsdException w:name="Table Subtle 2" w:semiHidden="1" w:unhideWhenUsed="1"/>
+    <w:lsdException w:name="Table Web 1" w:semiHidden="1" w:unhideWhenUsed="1"/>
+    <w:lsdException w:name="Table Web 2" w:semiHidden="1" w:unhideWhenUsed="1"/>
+    <w:lsdException w:name="Table Web 3" w:semiHidden="1" w:unhideWhenUsed="1"/>
+    <w:lsdException w:name="Balloon Text" w:semiHidden="1" w:unhideWhenUsed="1"/>
+    <w:lsdException w:name="Table Grid" w:uiPriority="39"/>
+    <w:lsdException w:name="Table Theme" w:semiHidden="1" w:unhideWhenUsed="1"/>
+    <w:lsdException w:name="Placeholder Text" w:semiHidden="1"/>
+    <w:lsdException w:name="No Spacing" w:uiPriority="1" w:qFormat="1"/>
+    <w:lsdException w:name="Light Shading" w:uiPriority="60"/>
+    <w:lsdException w:name="Light List" w:uiPriority="61"/>
+    <w:lsdException w:name="Light Grid" w:uiPriority="62"/>
+    <w:lsdException w:name="Medium Shading 1" w:uiPriority="63"/>
+    <w:lsdException w:name="Medium Shading 2" w:uiPriority="64"/>
+    <w:lsdException w:name="Medium List 1" w:uiPriority="65"/>
+    <w:lsdException w:name="Medium List 2" w:uiPriority="66"/>
+    <w:lsdException w:name="Medium Grid 1" w:uiPriority="67"/>
+    <w:lsdException w:name="Medium Grid 2" w:uiPriority="68"/>
+    <w:lsdException w:name="Medium Grid 3" w:uiPriority="69"/>
+    <w:lsdException w:name="Dark List" w:uiPriority="70"/>
+    <w:lsdException w:name="Colorful Shading" w:uiPriority="71"/>
+    <w:lsdException w:name="Colorful List" w:uiPriority="72"/>
+    <w:lsdException w:name="Colorful Grid" w:uiPriority="73"/>
+    <w:lsdException w:name="Light Shading Accent 1" w:uiPriority="60"/>
+    <w:lsdException w:name="Light List Accent 1" w:uiPriority="61"/>
+    <w:lsdException w:name="Light Grid Accent 1" w:uiPriority="62"/>
+    <w:lsdException w:name="Medium Shading 1 Accent 1" w:uiPriority="63"/>
+    <w:lsdException w:name="Medium Shading 2 Accent 1" w:uiPriority="64"/>
+    <w:lsdException w:name="Medium List 1 Accent 1" w:uiPriority="65"/>
+    <w:lsdException w:name="Revision" w:semiHidden="1"/>
+    <w:lsdException w:name="List Paragraph" w:uiPriority="34" w:qFormat="1"/>
+    <w:lsdException w:name="Quote" w:uiPriority="29" w:qFormat="1"/>
+    <w:lsdException w:name="Intense Quote" w:uiPriority="30" w:qFormat="1"/>
+    <w:lsdException w:name="Medium List 2 Accent 1" w:uiPriority="66"/>
+    <w:lsdException w:name="Medium Grid 1 Accent 1" w:uiPriority="67"/>
+    <w:lsdException w:name="Medium Grid 2 Accent 1" w:uiPriority="68"/>
+    <w:lsdException w:name="Medium Grid 3 Accent 1" w:uiPriority="69"/>
+    <w:lsdException w:name="Dark List Accent 1" w:uiPriority="70"/>
+    <w:lsdException w:name="Colorful Shading Accent 1" w:uiPriority="71"/>
+    <w:lsdException w:name="Colorful List Accent 1" w:uiPriority="72"/>
+    <w:lsdException w:name="Colorful Grid Accent 1" w:uiPriority="73"/>
+    <w:lsdException w:name="Light Shading Accent 2" w:uiPriority="60"/>
+    <w:lsdException w:name="Light List Accent 2" w:uiPriority="61"/>
+    <w:lsdException w:name="Light Grid Accent 2" w:uiPriority="62"/>
+    <w:lsdException w:name="Medium Shading 1 Accent 2" w:uiPriority="63"/>
+    <w:lsdException w:name="Medium Shading 2 Accent 2" w:uiPriority="64"/>
+    <w:lsdException w:name="Medium List 1 Accent 2" w:uiPriority="65"/>
+    <w:lsdException w:name="Medium List 2 Accent 2" w:uiPriority="66"/>
+    <w:lsdException w:name="Medium Grid 1 Accent 2" w:uiPriority="67"/>
+    <w:lsdException w:name="Medium Grid 2 Accent 2" w:uiPriority="68"/>
+    <w:lsdException w:name="Medium Grid 3 Accent 2" w:uiPriority="69"/>
+    <w:lsdException w:name="Dark List Accent 2" w:uiPriority="70"/>
+    <w:lsdException w:name="Colorful Shading Accent 2" w:uiPriority="71"/>
+    <w:lsdException w:name="Colorful List Accent 2" w:uiPriority="72"/>
+    <w:lsdException w:name="Colorful Grid Accent 2" w:uiPriority="73"/>
+    <w:lsdException w:name="Light Shading Accent 3" w:uiPriority="60"/>
+    <w:lsdException w:name="Light List Accent 3" w:uiPriority="61"/>
+    <w:lsdException w:name="Light Grid Accent 3" w:uiPriority="62"/>
+    <w:lsdException w:name="Medium Shading 1 Accent 3" w:uiPriority="63"/>
+    <w:lsdException w:name="Medium Shading 2 Accent 3" w:uiPriority="64"/>
+    <w:lsdException w:name="Medium List 1 Accent 3" w:uiPriority="65"/>
+    <w:lsdException w:name="Medium List 2 Accent 3" w:uiPriority="66"/>
+    <w:lsdException w:name="Medium Grid 1 Accent 3" w:uiPriority="67"/>
+    <w:lsdException w:name="Medium Grid 2 Accent 3" w:uiPriority="68"/>
+    <w:lsdException w:name="Medium Grid 3 Accent 3" w:uiPriority="69"/>
+    <w:lsdException w:name="Dark List Accent 3" w:uiPriority="70"/>
+    <w:lsdException w:name="Colorful Shading Accent 3" w:uiPriority="71"/>
+    <w:lsdException w:name="Colorful List Accent 3" w:uiPriority="72"/>
+    <w:lsdException w:name="Colorful Grid Accent 3" w:uiPriority="73"/>
+    <w:lsdException w:name="Light Shading Accent 4" w:uiPriority="60"/>
+    <w:lsdException w:name="Light List Accent 4" w:uiPriority="61"/>
+    <w:lsdException w:name="Light Grid Accent 4" w:uiPriority="62"/>
+    <w:lsdException w:name="Medium Shading 1 Accent 4" w:uiPriority="63"/>
+    <w:lsdException w:name="Medium Shading 2 Accent 4" w:uiPriority="64"/>
+    <w:lsdException w:name="Medium List 1 Accent 4" w:uiPriority="65"/>
+    <w:lsdException w:name="Medium List 2 Accent 4" w:uiPriority="66"/>
+    <w:lsdException w:name="Medium Grid 1 Accent 4" w:uiPriority="67"/>
+    <w:lsdException w:name="Medium Grid 2 Accent 4" w:uiPriority="68"/>
+    <w:lsdException w:name="Medium Grid 3 Accent 4" w:uiPriority="69"/>
+    <w:lsdException w:name="Dark List Accent 4" w:uiPriority="70"/>
+    <w:lsdException w:name="Colorful Shading Accent 4" w:uiPriority="71"/>
+    <w:lsdException w:name="Colorful List Accent 4" w:uiPriority="72"/>
+    <w:lsdException w:name="Colorful Grid Accent 4" w:uiPriority="73"/>
+    <w:lsdException w:name="Light Shading Accent 5" w:uiPriority="60"/>
+    <w:lsdException w:name="Light List Accent 5" w:uiPriority="61"/>
+    <w:lsdException w:name="Light Grid Accent 5" w:uiPriority="62"/>
+    <w:lsdException w:name="Medium Shading 1 Accent 5" w:uiPriority="63"/>
+    <w:lsdException w:name="Medium Shading 2 Accent 5" w:uiPriority="64"/>
+    <w:lsdException w:name="Medium List 1 Accent 5" w:uiPriority="65"/>
+    <w:lsdException w:name="Medium List 2 Accent 5" w:uiPriority="66"/>
+    <w:lsdException w:name="Medium Grid 1 Accent 5" w:uiPriority="67"/>
+    <w:lsdException w:name="Medium Grid 2 Accent 5" w:uiPriority="68"/>
+    <w:lsdException w:name="Medium Grid 3 Accent 5" w:uiPriority="69"/>
+    <w:lsdException w:name="Dark List Accent 5" w:uiPriority="70"/>
+    <w:lsdException w:name="Colorful Shading Accent 5" w:uiPriority="71"/>
+    <w:lsdException w:name="Colorful List Accent 5" w:uiPriority="72"/>
+    <w:lsdException w:name="Colorful Grid Accent 5" w:uiPriority="73"/>
+    <w:lsdException w:name="Light Shading Accent 6" w:uiPriority="60"/>
+    <w:lsdException w:name="Light List Accent 6" w:uiPriority="61"/>
+    <w:lsdException w:name="Light Grid Accent 6" w:uiPriority="62"/>
+    <w:lsdException w:name="Medium Shading 1 Accent 6" w:uiPriority="63"/>
+    <w:lsdException w:name="Medium Shading 2 Accent 6" w:uiPriority="64"/>
+    <w:lsdException w:name="Medium List 1 Accent 6" w:uiPriority="65"/>
+    <w:lsdException w:name="Medium List 2 Accent 6" w:uiPriority="66"/>
+    <w:lsdException w:name="Medium Grid 1 Accent 6" w:uiPriority="67"/>
+    <w:lsdException w:name="Medium Grid 2 Accent 6" w:uiPriority="68"/>
+    <w:lsdException w:name="Medium Grid 3 Accent 6" w:uiPriority="69"/>
+    <w:lsdException w:name="Dark List Accent 6" w:uiPriority="70"/>
+    <w:lsdException w:name="Colorful Shading Accent 6" w:uiPriority="71"/>
+    <w:lsdException w:name="Colorful List Accent 6" w:uiPriority="72"/>
+    <w:lsdException w:name="Colorful Grid Accent 6" w:uiPriority="73"/>
+    <w:lsdException w:name="Subtle Emphasis" w:uiPriority="19" w:qFormat="1"/>
+    <w:lsdException w:name="Intense Emphasis" w:uiPriority="21" w:qFormat="1"/>
+    <w:lsdException w:name="Subtle Reference" w:uiPriority="31" w:qFormat="1"/>
+    <w:lsdException w:name="Intense Reference" w:uiPriority="32" w:qFormat="1"/>
+    <w:lsdException w:name="Book Title" w:uiPriority="33" w:qFormat="1"/>
+    <w:lsdException w:name="Bibliography" w:semiHidden="1" w:uiPriority="37" w:unhideWhenUsed="1"/>
+    <w:lsdException w:name="TOC Heading" w:semiHidden="1" w:uiPriority="39" w:unhideWhenUsed="1" w:qFormat="1"/>
+    <w:lsdException w:name="Plain Table 1" w:uiPriority="41"/>
+    <w:lsdException w:name="Plain Table 2" w:uiPriority="42"/>
+    <w:lsdException w:name="Plain Table 3" w:uiPriority="43"/>
+    <w:lsdException w:name="Plain Table 4" w:uiPriority="44"/>
+    <w:lsdException w:name="Plain Table 5" w:uiPriority="45"/>
+    <w:lsdException w:name="Grid Table Light" w:uiPriority="40"/>
+    <w:lsdException w:name="Grid Table 1 Light" w:uiPriority="46"/>
+    <w:lsdException w:name="Grid Table 2" w:uiPriority="47"/>
+    <w:lsdException w:name="Grid Table 3" w:uiPriority="48"/>
+    <w:lsdException w:name="Grid Table 4" w:uiPriority="49"/>
+    <w:lsdException w:name="Grid Table 5 Dark" w:uiPriority="50"/>
+    <w:lsdException w:name="Grid Table 6 Colorful" w:uiPriority="51"/>
+    <w:lsdException w:name="Grid Table 7 Colorful" w:uiPriority="52"/>
+    <w:lsdException w:name="Grid Table 1 Light Accent 1" w:uiPriority="46"/>
+    <w:lsdException w:name="Grid Table 2 Accent 1" w:uiPriority="47"/>
+    <w:lsdException w:name="Grid Table 3 Accent 1" w:uiPriority="48"/>
+    <w:lsdException w:name="Grid Table 4 Accent 1" w:uiPriority="49"/>
+    <w:lsdException w:name="Grid Table 5 Dark Accent 1" w:uiPriority="50"/>
+    <w:lsdException w:name="Grid Table 6 Colorful Accent 1" w:uiPriority="51"/>
+    <w:lsdException w:name="Grid Table 7 Colorful Accent 1" w:uiPriority="52"/>
+    <w:lsdException w:name="Grid Table 1 Light Accent 2" w:uiPriority="46"/>
+    <w:lsdException w:name="Grid Table 2 Accent 2" w:uiPriority="47"/>
+    <w:lsdException w:name="Grid Table 3 Accent 2" w:uiPriority="48"/>
+    <w:lsdException w:name="Grid Table 4 Accent 2" w:uiPriority="49"/>
+    <w:lsdException w:name="Grid Table 5 Dark Accent 2" w:uiPriority="50"/>
+    <w:lsdException w:name="Grid Table 6 Colorful Accent 2" w:uiPriority="51"/>
+    <w:lsdException w:name="Grid Table 7 Colorful Accent 2" w:uiPriority="52"/>
+    <w:lsdException w:name="Grid Table 1 Light Accent 3" w:uiPriority="46"/>
+    <w:lsdException w:name="Grid Table 2 Accent 3" w:uiPriority="47"/>
+    <w:lsdException w:name="Grid Table 3 Accent 3" w:uiPriority="48"/>
+    <w:lsdException w:name="Grid Table 4 Accent 3" w:uiPriority="49"/>
+    <w:lsdException w:name="Grid Table 5 Dark Accent 3" w:uiPriority="50"/>
+    <w:lsdException w:name="Grid Table 6 Colorful Accent 3" w:uiPriority="51"/>
+    <w:lsdException w:name="Grid Table 7 Colorful Accent 3" w:uiPriority="52"/>
+    <w:lsdException w:name="Grid Table 1 Light Accent 4" w:uiPriority="46"/>
+    <w:lsdException w:name="Grid Table 2 Accent 4" w:uiPriority="47"/>
+    <w:lsdException w:name="Grid Table 3 Accent 4" w:uiPriority="48"/>
+    <w:lsdException w:name="Grid Table 4 Accent 4" w:uiPriority="49"/>
+    <w:lsdException w:name="Grid Table 5 Dark Accent 4" w:uiPriority="50"/>
+    <w:lsdException w:name="Grid Table 6 Colorful Accent 4" w:uiPriority="51"/>
+    <w:lsdException w:name="Grid Table 7 Colorful Accent 4" w:uiPriority="52"/>
+    <w:lsdException w:name="Grid Table 1 Light Accent 5" w:uiPriority="46"/>
+    <w:lsdException w:name="Grid Table 2 Accent 5" w:uiPriority="47"/>
+    <w:lsdException w:name="Grid Table 3 Accent 5" w:uiPriority="48"/>
+    <w:lsdException w:name="Grid Table 4 Accent 5" w:uiPriority="49"/>
+    <w:lsdException w:name="Grid Table 5 Dark Accent 5" w:uiPriority="50"/>
+    <w:lsdException w:name="Grid Table 6 Colorful Accent 5" w:uiPriority="51"/>
+    <w:lsdException w:name="Grid Table 7 Colorful Accent 5" w:uiPriority="52"/>
+    <w:lsdException w:name="Grid Table 1 Light Accent 6" w:uiPriority="46"/>
+    <w:lsdException w:name="Grid Table 2 Accent 6" w:uiPriority="47"/>
+    <w:lsdException w:name="Grid Table 3 Accent 6" w:uiPriority="48"/>
+    <w:lsdException w:name="Grid Table 4 Accent 6" w:uiPriority="49"/>
+    <w:lsdException w:name="Grid Table 5 Dark Accent 6" w:uiPriority="50"/>
+    <w:lsdException w:name="Grid Table 6 Colorful Accent 6" w:uiPriority="51"/>
+    <w:lsdException w:name="Grid Table 7 Colorful Accent 6" w:uiPriority="52"/>
+    <w:lsdException w:name="List Table 1 Light" w:uiPriority="46"/>
+    <w:lsdException w:name="List Table 2" w:uiPriority="47"/>
+    <w:lsdException w:name="List Table 3" w:uiPriority="48"/>
+    <w:lsdException w:name="List Table 4" w:uiPriority="49"/>
+    <w:lsdException w:name="List Table 5 Dark" w:uiPriority="50"/>
+    <w:lsdException w:name="List Table 6 Colorful" w:uiPriority="51"/>
+    <w:lsdException w:name="List Table 7 Colorful" w:uiPriority="52"/>
+    <w:lsdException w:name="List Table 1 Light Accent 1" w:uiPriority="46"/>
+    <w:lsdException w:name="List Table 2 Accent 1" w:uiPriority="47"/>
+    <w:lsdException w:name="List Table 3 Accent 1" w:uiPriority="48"/>
+    <w:lsdException w:name="List Table 4 Accent 1" w:uiPriority="49"/>
+    <w:lsdException w:name="List Table 5 Dark Accent 1" w:uiPriority="50"/>
+    <w:lsdException w:name="List Table 6 Colorful Accent 1" w:uiPriority="51"/>
+    <w:lsdException w:name="List Table 7 Colorful Accent 1" w:uiPriority="52"/>
+    <w:lsdException w:name="List Table 1 Light Accent 2" w:uiPriority="46"/>
+    <w:lsdException w:name="List Table 2 Accent 2" w:uiPriority="47"/>
+    <w:lsdException w:name="List Table 3 Accent 2" w:uiPriority="48"/>
+    <w:lsdException w:name="List Table 4 Accent 2" w:uiPriority="49"/>
+    <w:lsdException w:name="List Table 5 Dark Accent 2" w:uiPriority="50"/>
+    <w:lsdException w:name="List Table 6 Colorful Accent 2" w:uiPriority="51"/>
+    <w:lsdException w:name="List Table 7 Colorful Accent 2" w:uiPriority="52"/>
+    <w:lsdException w:name="List Table 1 Light Accent 3" w:uiPriority="46"/>
+    <w:lsdException w:name="List Table 2 Accent 3" w:uiPriority="47"/>
+    <w:lsdException w:name="List Table 3 Accent 3" w:uiPriority="48"/>
+    <w:lsdException w:name="List Table 4 Accent 3" w:uiPriority="49"/>
+    <w:lsdException w:name="List Table 5 Dark Accent 3" w:uiPriority="50"/>
+    <w:lsdException w:name="List Table 6 Colorful Accent 3" w:uiPriority="51"/>
+    <w:lsdException w:name="List Table 7 Colorful Accent 3" w:uiPriority="52"/>
+    <w:lsdException w:name="List Table 1 Light Accent 4" w:uiPriority="46"/>
+    <w:lsdException w:name="List Table 2 Accent 4" w:uiPriority="47"/>
+    <w:lsdException w:name="List Table 3 Accent 4" w:uiPriority="48"/>
+    <w:lsdException w:name="List Table 4 Accent 4" w:uiPriority="49"/>
+    <w:lsdException w:name="List Table 5 Dark Accent 4" w:uiPriority="50"/>
+    <w:lsdException w:name="List Table 6 Colorful Accent 4" w:uiPriority="51"/>
+    <w:lsdException w:name="List Table 7 Colorful Accent 4" w:uiPriority="52"/>
+    <w:lsdException w:name="List Table 1 Light Accent 5" w:uiPriority="46"/>
+    <w:lsdException w:name="List Table 2 Accent 5" w:uiPriority="47"/>
+    <w:lsdException w:name="List Table 3 Accent 5" w:uiPriority="48"/>
+    <w:lsdException w:name="List Table 4 Accent 5" w:uiPriority="49"/>
+    <w:lsdException w:name="List Table 5 Dark Accent 5" w:uiPriority="50"/>
+    <w:lsdException w:name="List Table 6 Colorful Accent 5" w:uiPriority="51"/>
+    <w:lsdException w:name="List Table 7 Colorful Accent 5" w:uiPriority="52"/>
+    <w:lsdException w:name="List Table 1 Light Accent 6" w:uiPriority="46"/>
+    <w:lsdException w:name="List Table 2 Accent 6" w:uiPriority="47"/>
+    <w:lsdException w:name="List Table 3 Accent 6" w:uiPriority="48"/>
+    <w:lsdException w:name="List Table 4 Accent 6" w:uiPriority="49"/>
+    <w:lsdException w:name="List Table 5 Dark Accent 6" w:uiPriority="50"/>
+    <w:lsdException w:name="List Table 6 Colorful Accent 6" w:uiPriority="51"/>
+    <w:lsdException w:name="List Table 7 Colorful Accent 6" w:uiPriority="52"/>
+    <w:lsdException w:name="Mention" w:semiHidden="1" w:unhideWhenUsed="1"/>
+    <w:lsdException w:name="Smart Hyperlink" w:semiHidden="1" w:unhideWhenUsed="1"/>
+    <w:lsdException w:name="Hashtag" w:semiHidden="1" w:unhideWhenUsed="1"/>
+    <w:lsdException w:name="Unresolved Mention" w:semiHidden="1" w:unhideWhenUsed="1"/>
+  </w:latentStyles>
   <w:style w:type="paragraph" w:default="1" w:styleId="Normal">
     <w:name w:val="Normal"/>
-    <w:next w:val="Normal"/>
-    <w:pPr/>
+    <w:qFormat/>
     <w:rPr>
       <w:sz w:val="24"/>
       <w:szCs w:val="24"/>
-      <w:lang w:val="en-US" w:eastAsia="en-US" w:bidi="ar-SA"/>
+      <w:lang w:val="en-US" w:eastAsia="en-US"/>
     </w:rPr>
   </w:style>
-  <w:style w:type="character" w:default="1" w:styleId="Default Paragraph Font">
+  <w:style w:type="character" w:default="1" w:styleId="DefaultParagraphFont">
     <w:name w:val="Default Paragraph Font"/>
-    <w:next w:val="Default Paragraph Font"/>
+    <w:uiPriority w:val="1"/>
+    <w:semiHidden/>
+    <w:unhideWhenUsed/>
+  </w:style>
+  <w:style w:type="table" w:default="1" w:styleId="TableNormal">
+    <w:name w:val="Normal Table"/>
+    <w:uiPriority w:val="99"/>
+    <w:semiHidden/>
+    <w:unhideWhenUsed/>
+    <w:tblPr>
+      <w:tblInd w:w="0" w:type="dxa"/>
+      <w:tblCellMar>
+        <w:top w:w="0" w:type="dxa"/>
+        <w:left w:w="108" w:type="dxa"/>
+        <w:bottom w:w="0" w:type="dxa"/>
+        <w:right w:w="108" w:type="dxa"/>
+      </w:tblCellMar>
+    </w:tblPr>
+  </w:style>
+  <w:style w:type="numbering" w:default="1" w:styleId="NoList">
+    <w:name w:val="No List"/>
+    <w:uiPriority w:val="99"/>
+    <w:semiHidden/>
+    <w:unhideWhenUsed/>
   </w:style>
   <w:style w:type="character" w:styleId="Hyperlink">
     <w:name w:val="Hyperlink"/>
@@ -1442,199 +2776,79 @@
       <w:u w:val="single"/>
     </w:rPr>
   </w:style>
-  <w:style w:type="table" w:default="1" w:styleId="Table Normal">
-    <w:name w:val="Table Normal"/>
-    <w:next w:val="Table Normal"/>
-    <w:pPr/>
-    <w:tblPr>
-      <w:tblInd w:w="0" w:type="dxa"/>
-    </w:tblPr>
-    <w:trPr/>
-    <w:tcPr/>
-    <w:tblStylePr w:type="firstRow"/>
-    <w:tblStylePr w:type="lastRow"/>
-    <w:tblStylePr w:type="firstCol"/>
-    <w:tblStylePr w:type="lastCol"/>
-    <w:tblStylePr w:type="band1Vert"/>
-    <w:tblStylePr w:type="band2Vert"/>
-    <w:tblStylePr w:type="band1Horz"/>
-    <w:tblStylePr w:type="band2Horz"/>
-    <w:tblStylePr w:type="neCell"/>
-    <w:tblStylePr w:type="nwCell"/>
-    <w:tblStylePr w:type="seCell"/>
-    <w:tblStylePr w:type="swCell"/>
-  </w:style>
-  <w:style w:type="numbering" w:default="1" w:styleId="No List">
-    <w:name w:val="No List"/>
-    <w:next w:val="No List"/>
-    <w:pPr/>
-  </w:style>
-  <w:style w:type="paragraph" w:styleId="Heading">
+  <w:style w:type="paragraph" w:customStyle="1" w:styleId="Heading">
     <w:name w:val="Heading"/>
     <w:next w:val="Body"/>
     <w:pPr>
-      <w:keepNext w:val="0"/>
-      <w:keepLines w:val="0"/>
-      <w:pageBreakBefore w:val="0"/>
-      <w:widowControl w:val="1"/>
-      <w:shd w:val="clear" w:color="auto" w:fill="auto"/>
       <w:tabs>
         <w:tab w:val="left" w:pos="1000"/>
       </w:tabs>
-      <w:suppressAutoHyphens w:val="0"/>
-      <w:bidi w:val="0"/>
-      <w:spacing w:before="0" w:after="0" w:line="288" w:lineRule="auto"/>
-      <w:ind w:left="0" w:right="0" w:firstLine="0"/>
-      <w:jc w:val="left"/>
+      <w:spacing w:line="288" w:lineRule="auto"/>
       <w:outlineLvl w:val="0"/>
     </w:pPr>
     <w:rPr>
-      <w:rFonts w:ascii="Avenir Next Medium" w:cs="Arial Unicode MS" w:hAnsi="Avenir Next Medium" w:eastAsia="Arial Unicode MS"/>
-      <w:b w:val="0"/>
-      <w:bCs w:val="0"/>
-      <w:i w:val="0"/>
-      <w:iCs w:val="0"/>
-      <w:caps w:val="0"/>
-      <w:smallCaps w:val="0"/>
-      <w:strike w:val="0"/>
-      <w:dstrike w:val="0"/>
-      <w:outline w:val="0"/>
+      <w:rFonts w:ascii="Avenir Next Medium" w:hAnsi="Avenir Next Medium" w:cs="Arial Unicode MS"/>
       <w:color w:val="434343"/>
-      <w:spacing w:val="0"/>
-      <w:kern w:val="0"/>
-      <w:position w:val="0"/>
       <w:sz w:val="28"/>
       <w:szCs w:val="28"/>
-      <w:u w:val="none"/>
-      <w:vertAlign w:val="baseline"/>
     </w:rPr>
   </w:style>
-  <w:style w:type="paragraph" w:styleId="Body">
+  <w:style w:type="paragraph" w:customStyle="1" w:styleId="Body">
     <w:name w:val="Body"/>
-    <w:next w:val="Body"/>
     <w:pPr>
-      <w:keepNext w:val="0"/>
-      <w:keepLines w:val="0"/>
-      <w:pageBreakBefore w:val="0"/>
-      <w:widowControl w:val="1"/>
-      <w:shd w:val="clear" w:color="auto" w:fill="auto"/>
-      <w:suppressAutoHyphens w:val="0"/>
-      <w:bidi w:val="0"/>
-      <w:spacing w:before="0" w:after="200" w:line="240" w:lineRule="auto"/>
-      <w:ind w:left="0" w:right="0" w:firstLine="0"/>
-      <w:jc w:val="left"/>
-      <w:outlineLvl w:val="9"/>
+      <w:spacing w:after="200"/>
     </w:pPr>
     <w:rPr>
-      <w:rFonts w:ascii="Avenir Next" w:cs="Arial Unicode MS" w:hAnsi="Avenir Next" w:eastAsia="Arial Unicode MS"/>
-      <w:b w:val="0"/>
-      <w:bCs w:val="0"/>
-      <w:i w:val="0"/>
-      <w:iCs w:val="0"/>
-      <w:caps w:val="0"/>
-      <w:smallCaps w:val="0"/>
-      <w:strike w:val="0"/>
-      <w:dstrike w:val="0"/>
-      <w:outline w:val="0"/>
+      <w:rFonts w:ascii="Avenir Next" w:hAnsi="Avenir Next" w:cs="Arial Unicode MS"/>
       <w:color w:val="000000"/>
-      <w:spacing w:val="0"/>
-      <w:kern w:val="0"/>
-      <w:position w:val="0"/>
       <w:sz w:val="24"/>
       <w:szCs w:val="24"/>
-      <w:u w:val="none"/>
-      <w:vertAlign w:val="baseline"/>
     </w:rPr>
   </w:style>
-  <w:style w:type="paragraph" w:styleId="Header &amp; Footer">
+  <w:style w:type="paragraph" w:customStyle="1" w:styleId="HeaderFooter">
     <w:name w:val="Header &amp; Footer"/>
-    <w:next w:val="Header &amp; Footer"/>
     <w:pPr>
-      <w:keepNext w:val="0"/>
-      <w:keepLines w:val="0"/>
-      <w:pageBreakBefore w:val="0"/>
-      <w:widowControl w:val="1"/>
-      <w:shd w:val="clear" w:color="auto" w:fill="auto"/>
       <w:tabs>
         <w:tab w:val="right" w:pos="9020"/>
       </w:tabs>
-      <w:suppressAutoHyphens w:val="0"/>
-      <w:bidi w:val="0"/>
-      <w:spacing w:before="0" w:after="0" w:line="288" w:lineRule="auto"/>
-      <w:ind w:left="0" w:right="0" w:firstLine="0"/>
-      <w:jc w:val="left"/>
-      <w:outlineLvl w:val="9"/>
+      <w:spacing w:line="288" w:lineRule="auto"/>
     </w:pPr>
     <w:rPr>
-      <w:rFonts w:ascii="Avenir Next" w:cs="Avenir Next" w:hAnsi="Avenir Next" w:eastAsia="Avenir Next"/>
-      <w:b w:val="0"/>
-      <w:bCs w:val="0"/>
-      <w:i w:val="0"/>
-      <w:iCs w:val="0"/>
-      <w:caps w:val="0"/>
-      <w:smallCaps w:val="0"/>
-      <w:strike w:val="0"/>
-      <w:dstrike w:val="0"/>
-      <w:outline w:val="0"/>
+      <w:rFonts w:ascii="Avenir Next" w:eastAsia="Avenir Next" w:hAnsi="Avenir Next" w:cs="Avenir Next"/>
       <w:color w:val="000000"/>
-      <w:spacing w:val="0"/>
-      <w:kern w:val="0"/>
-      <w:position w:val="0"/>
-      <w:sz w:val="20"/>
-      <w:szCs w:val="20"/>
-      <w:u w:val="none"/>
-      <w:vertAlign w:val="baseline"/>
     </w:rPr>
   </w:style>
   <w:style w:type="paragraph" w:styleId="Caption">
-    <w:name w:val="Caption"/>
-    <w:next w:val="Caption"/>
+    <w:name w:val="caption"/>
     <w:pPr>
-      <w:keepNext w:val="0"/>
-      <w:keepLines w:val="0"/>
-      <w:pageBreakBefore w:val="0"/>
-      <w:widowControl w:val="1"/>
       <w:pBdr>
-        <w:top w:val="nil"/>
-        <w:left w:val="nil"/>
-        <w:bottom w:val="single" w:color="919191" w:sz="4" w:space="0" w:shadow="0" w:frame="0"/>
-        <w:right w:val="nil"/>
+        <w:bottom w:val="single" w:sz="4" w:space="0" w:color="919191"/>
       </w:pBdr>
-      <w:shd w:val="clear" w:color="auto" w:fill="auto"/>
-      <w:suppressAutoHyphens w:val="0"/>
-      <w:bidi w:val="0"/>
-      <w:spacing w:before="0" w:after="280" w:line="240" w:lineRule="auto"/>
-      <w:ind w:left="0" w:right="0" w:firstLine="0"/>
-      <w:jc w:val="left"/>
-      <w:outlineLvl w:val="9"/>
+      <w:spacing w:after="280"/>
     </w:pPr>
     <w:rPr>
-      <w:rFonts w:ascii="Avenir Next" w:cs="Arial Unicode MS" w:hAnsi="Avenir Next" w:eastAsia="Arial Unicode MS"/>
-      <w:b w:val="0"/>
-      <w:bCs w:val="0"/>
-      <w:i w:val="0"/>
-      <w:iCs w:val="0"/>
-      <w:caps w:val="0"/>
-      <w:smallCaps w:val="0"/>
-      <w:strike w:val="0"/>
-      <w:dstrike w:val="0"/>
-      <w:outline w:val="0"/>
+      <w:rFonts w:ascii="Avenir Next" w:hAnsi="Avenir Next" w:cs="Arial Unicode MS"/>
       <w:color w:val="575757"/>
-      <w:spacing w:val="0"/>
-      <w:kern w:val="0"/>
-      <w:position w:val="0"/>
-      <w:sz w:val="20"/>
-      <w:szCs w:val="20"/>
-      <w:u w:val="none"/>
-      <w:vertAlign w:val="baseline"/>
       <w:lang w:val="en-US"/>
+    </w:rPr>
+  </w:style>
+  <w:style w:type="character" w:styleId="UnresolvedMention">
+    <w:name w:val="Unresolved Mention"/>
+    <w:basedOn w:val="DefaultParagraphFont"/>
+    <w:uiPriority w:val="99"/>
+    <w:semiHidden/>
+    <w:unhideWhenUsed/>
+    <w:rsid w:val="00E04640"/>
+    <w:rPr>
+      <w:color w:val="605E5C"/>
+      <w:shd w:val="clear" w:color="auto" w:fill="E1DFDD"/>
     </w:rPr>
   </w:style>
 </w:styles>
 </file>
 
 <file path=word/theme/theme1.xml><?xml version="1.0" encoding="utf-8"?>
-<a:theme xmlns:a="http://schemas.openxmlformats.org/drawingml/2006/main" xmlns:r="http://schemas.openxmlformats.org/officeDocument/2006/relationships" name="03_Theme_Resume">
+<a:theme xmlns:a="http://schemas.openxmlformats.org/drawingml/2006/main" name="03_Theme_Resume">
   <a:themeElements>
     <a:clrScheme name="03_Theme_Resume">
       <a:dk1>
@@ -1835,7 +3049,7 @@
         <a:effectLst/>
         <a:sp3d/>
       </a:spPr>
-      <a:bodyPr rot="0" spcFirstLastPara="1" vertOverflow="overflow" horzOverflow="overflow" vert="horz" wrap="square" lIns="50800" tIns="50800" rIns="50800" bIns="50800" numCol="1" spcCol="38100" rtlCol="0" anchor="ctr" upright="0">
+      <a:bodyPr rot="0" spcFirstLastPara="1" vertOverflow="overflow" horzOverflow="overflow" vert="horz" wrap="square" lIns="50800" tIns="50800" rIns="50800" bIns="50800" numCol="1" spcCol="38100" rtlCol="0" anchor="ctr">
         <a:spAutoFit/>
       </a:bodyPr>
       <a:lstStyle>
@@ -1854,7 +3068,7 @@
           <a:buFontTx/>
           <a:buNone/>
           <a:tabLst/>
-          <a:defRPr b="0" baseline="0" cap="none" i="1" spc="0" strike="noStrike" sz="1200" u="none" kumimoji="0" normalizeH="0">
+          <a:defRPr kumimoji="0" sz="1200" b="0" i="1" u="none" strike="noStrike" cap="none" spc="0" normalizeH="0" baseline="0">
             <a:ln>
               <a:noFill/>
             </a:ln>
@@ -1884,7 +3098,7 @@
           <a:buFontTx/>
           <a:buNone/>
           <a:tabLst/>
-          <a:defRPr b="0" baseline="0" cap="none" i="0" spc="0" strike="noStrike" sz="1800" u="none" kumimoji="0" normalizeH="0">
+          <a:defRPr kumimoji="0" sz="1800" b="0" i="0" u="none" strike="noStrike" cap="none" spc="0" normalizeH="0" baseline="0">
             <a:ln>
               <a:noFill/>
             </a:ln>
@@ -1910,7 +3124,7 @@
           <a:buFontTx/>
           <a:buNone/>
           <a:tabLst/>
-          <a:defRPr b="0" baseline="0" cap="none" i="0" spc="0" strike="noStrike" sz="1800" u="none" kumimoji="0" normalizeH="0">
+          <a:defRPr kumimoji="0" sz="1800" b="0" i="0" u="none" strike="noStrike" cap="none" spc="0" normalizeH="0" baseline="0">
             <a:ln>
               <a:noFill/>
             </a:ln>
@@ -1936,7 +3150,7 @@
           <a:buFontTx/>
           <a:buNone/>
           <a:tabLst/>
-          <a:defRPr b="0" baseline="0" cap="none" i="0" spc="0" strike="noStrike" sz="1800" u="none" kumimoji="0" normalizeH="0">
+          <a:defRPr kumimoji="0" sz="1800" b="0" i="0" u="none" strike="noStrike" cap="none" spc="0" normalizeH="0" baseline="0">
             <a:ln>
               <a:noFill/>
             </a:ln>
@@ -1962,7 +3176,7 @@
           <a:buFontTx/>
           <a:buNone/>
           <a:tabLst/>
-          <a:defRPr b="0" baseline="0" cap="none" i="0" spc="0" strike="noStrike" sz="1800" u="none" kumimoji="0" normalizeH="0">
+          <a:defRPr kumimoji="0" sz="1800" b="0" i="0" u="none" strike="noStrike" cap="none" spc="0" normalizeH="0" baseline="0">
             <a:ln>
               <a:noFill/>
             </a:ln>
@@ -1988,7 +3202,7 @@
           <a:buFontTx/>
           <a:buNone/>
           <a:tabLst/>
-          <a:defRPr b="0" baseline="0" cap="none" i="0" spc="0" strike="noStrike" sz="1800" u="none" kumimoji="0" normalizeH="0">
+          <a:defRPr kumimoji="0" sz="1800" b="0" i="0" u="none" strike="noStrike" cap="none" spc="0" normalizeH="0" baseline="0">
             <a:ln>
               <a:noFill/>
             </a:ln>
@@ -2014,7 +3228,7 @@
           <a:buFontTx/>
           <a:buNone/>
           <a:tabLst/>
-          <a:defRPr b="0" baseline="0" cap="none" i="0" spc="0" strike="noStrike" sz="1800" u="none" kumimoji="0" normalizeH="0">
+          <a:defRPr kumimoji="0" sz="1800" b="0" i="0" u="none" strike="noStrike" cap="none" spc="0" normalizeH="0" baseline="0">
             <a:ln>
               <a:noFill/>
             </a:ln>
@@ -2040,7 +3254,7 @@
           <a:buFontTx/>
           <a:buNone/>
           <a:tabLst/>
-          <a:defRPr b="0" baseline="0" cap="none" i="0" spc="0" strike="noStrike" sz="1800" u="none" kumimoji="0" normalizeH="0">
+          <a:defRPr kumimoji="0" sz="1800" b="0" i="0" u="none" strike="noStrike" cap="none" spc="0" normalizeH="0" baseline="0">
             <a:ln>
               <a:noFill/>
             </a:ln>
@@ -2066,7 +3280,7 @@
           <a:buFontTx/>
           <a:buNone/>
           <a:tabLst/>
-          <a:defRPr b="0" baseline="0" cap="none" i="0" spc="0" strike="noStrike" sz="1800" u="none" kumimoji="0" normalizeH="0">
+          <a:defRPr kumimoji="0" sz="1800" b="0" i="0" u="none" strike="noStrike" cap="none" spc="0" normalizeH="0" baseline="0">
             <a:ln>
               <a:noFill/>
             </a:ln>
@@ -2092,7 +3306,7 @@
           <a:buFontTx/>
           <a:buNone/>
           <a:tabLst/>
-          <a:defRPr b="0" baseline="0" cap="none" i="0" spc="0" strike="noStrike" sz="1800" u="none" kumimoji="0" normalizeH="0">
+          <a:defRPr kumimoji="0" sz="1800" b="0" i="0" u="none" strike="noStrike" cap="none" spc="0" normalizeH="0" baseline="0">
             <a:ln>
               <a:noFill/>
             </a:ln>
@@ -2105,9 +3319,15 @@
         </a:lvl9pPr>
       </a:lstStyle>
       <a:style>
-        <a:lnRef idx="0"/>
-        <a:fillRef idx="0"/>
-        <a:effectRef idx="0"/>
+        <a:lnRef idx="0">
+          <a:scrgbClr r="0" g="0" b="0"/>
+        </a:lnRef>
+        <a:fillRef idx="0">
+          <a:scrgbClr r="0" g="0" b="0"/>
+        </a:fillRef>
+        <a:effectRef idx="0">
+          <a:scrgbClr r="0" g="0" b="0"/>
+        </a:effectRef>
         <a:fontRef idx="none"/>
       </a:style>
     </a:spDef>
@@ -2124,7 +3344,7 @@
         <a:effectLst/>
         <a:sp3d/>
       </a:spPr>
-      <a:bodyPr rot="0" spcFirstLastPara="1" vertOverflow="overflow" horzOverflow="overflow" vert="horz" wrap="square" lIns="91439" tIns="45719" rIns="91439" bIns="45719" numCol="1" spcCol="38100" rtlCol="0" anchor="t" upright="0">
+      <a:bodyPr rot="0" spcFirstLastPara="1" vertOverflow="overflow" horzOverflow="overflow" vert="horz" wrap="square" lIns="91439" tIns="45719" rIns="91439" bIns="45719" numCol="1" spcCol="38100" rtlCol="0" anchor="t">
         <a:noAutofit/>
       </a:bodyPr>
       <a:lstStyle>
@@ -2143,7 +3363,7 @@
           <a:buFontTx/>
           <a:buNone/>
           <a:tabLst/>
-          <a:defRPr b="0" baseline="0" cap="none" i="0" spc="0" strike="noStrike" sz="1800" u="none" kumimoji="0" normalizeH="0">
+          <a:defRPr kumimoji="0" sz="1800" b="0" i="0" u="none" strike="noStrike" cap="none" spc="0" normalizeH="0" baseline="0">
             <a:ln>
               <a:noFill/>
             </a:ln>
@@ -2169,7 +3389,7 @@
           <a:buFontTx/>
           <a:buNone/>
           <a:tabLst/>
-          <a:defRPr b="0" baseline="0" cap="none" i="0" spc="0" strike="noStrike" sz="1800" u="none" kumimoji="0" normalizeH="0">
+          <a:defRPr kumimoji="0" sz="1800" b="0" i="0" u="none" strike="noStrike" cap="none" spc="0" normalizeH="0" baseline="0">
             <a:ln>
               <a:noFill/>
             </a:ln>
@@ -2195,7 +3415,7 @@
           <a:buFontTx/>
           <a:buNone/>
           <a:tabLst/>
-          <a:defRPr b="0" baseline="0" cap="none" i="0" spc="0" strike="noStrike" sz="1800" u="none" kumimoji="0" normalizeH="0">
+          <a:defRPr kumimoji="0" sz="1800" b="0" i="0" u="none" strike="noStrike" cap="none" spc="0" normalizeH="0" baseline="0">
             <a:ln>
               <a:noFill/>
             </a:ln>
@@ -2221,7 +3441,7 @@
           <a:buFontTx/>
           <a:buNone/>
           <a:tabLst/>
-          <a:defRPr b="0" baseline="0" cap="none" i="0" spc="0" strike="noStrike" sz="1800" u="none" kumimoji="0" normalizeH="0">
+          <a:defRPr kumimoji="0" sz="1800" b="0" i="0" u="none" strike="noStrike" cap="none" spc="0" normalizeH="0" baseline="0">
             <a:ln>
               <a:noFill/>
             </a:ln>
@@ -2247,7 +3467,7 @@
           <a:buFontTx/>
           <a:buNone/>
           <a:tabLst/>
-          <a:defRPr b="0" baseline="0" cap="none" i="0" spc="0" strike="noStrike" sz="1800" u="none" kumimoji="0" normalizeH="0">
+          <a:defRPr kumimoji="0" sz="1800" b="0" i="0" u="none" strike="noStrike" cap="none" spc="0" normalizeH="0" baseline="0">
             <a:ln>
               <a:noFill/>
             </a:ln>
@@ -2273,7 +3493,7 @@
           <a:buFontTx/>
           <a:buNone/>
           <a:tabLst/>
-          <a:defRPr b="0" baseline="0" cap="none" i="0" spc="0" strike="noStrike" sz="1800" u="none" kumimoji="0" normalizeH="0">
+          <a:defRPr kumimoji="0" sz="1800" b="0" i="0" u="none" strike="noStrike" cap="none" spc="0" normalizeH="0" baseline="0">
             <a:ln>
               <a:noFill/>
             </a:ln>
@@ -2299,7 +3519,7 @@
           <a:buFontTx/>
           <a:buNone/>
           <a:tabLst/>
-          <a:defRPr b="0" baseline="0" cap="none" i="0" spc="0" strike="noStrike" sz="1800" u="none" kumimoji="0" normalizeH="0">
+          <a:defRPr kumimoji="0" sz="1800" b="0" i="0" u="none" strike="noStrike" cap="none" spc="0" normalizeH="0" baseline="0">
             <a:ln>
               <a:noFill/>
             </a:ln>
@@ -2325,7 +3545,7 @@
           <a:buFontTx/>
           <a:buNone/>
           <a:tabLst/>
-          <a:defRPr b="0" baseline="0" cap="none" i="0" spc="0" strike="noStrike" sz="1800" u="none" kumimoji="0" normalizeH="0">
+          <a:defRPr kumimoji="0" sz="1800" b="0" i="0" u="none" strike="noStrike" cap="none" spc="0" normalizeH="0" baseline="0">
             <a:ln>
               <a:noFill/>
             </a:ln>
@@ -2351,7 +3571,7 @@
           <a:buFontTx/>
           <a:buNone/>
           <a:tabLst/>
-          <a:defRPr b="0" baseline="0" cap="none" i="0" spc="0" strike="noStrike" sz="1800" u="none" kumimoji="0" normalizeH="0">
+          <a:defRPr kumimoji="0" sz="1800" b="0" i="0" u="none" strike="noStrike" cap="none" spc="0" normalizeH="0" baseline="0">
             <a:ln>
               <a:noFill/>
             </a:ln>
@@ -2377,7 +3597,7 @@
           <a:buFontTx/>
           <a:buNone/>
           <a:tabLst/>
-          <a:defRPr b="0" baseline="0" cap="none" i="0" spc="0" strike="noStrike" sz="1800" u="none" kumimoji="0" normalizeH="0">
+          <a:defRPr kumimoji="0" sz="1800" b="0" i="0" u="none" strike="noStrike" cap="none" spc="0" normalizeH="0" baseline="0">
             <a:ln>
               <a:noFill/>
             </a:ln>
@@ -2390,9 +3610,15 @@
         </a:lvl9pPr>
       </a:lstStyle>
       <a:style>
-        <a:lnRef idx="0"/>
-        <a:fillRef idx="0"/>
-        <a:effectRef idx="0"/>
+        <a:lnRef idx="0">
+          <a:scrgbClr r="0" g="0" b="0"/>
+        </a:lnRef>
+        <a:fillRef idx="0">
+          <a:scrgbClr r="0" g="0" b="0"/>
+        </a:fillRef>
+        <a:effectRef idx="0">
+          <a:scrgbClr r="0" g="0" b="0"/>
+        </a:effectRef>
         <a:fontRef idx="none"/>
       </a:style>
     </a:lnDef>
@@ -2406,7 +3632,7 @@
         <a:effectLst/>
         <a:sp3d/>
       </a:spPr>
-      <a:bodyPr rot="0" spcFirstLastPara="1" vertOverflow="overflow" horzOverflow="overflow" vert="horz" wrap="square" lIns="50800" tIns="50800" rIns="50800" bIns="50800" numCol="1" spcCol="38100" rtlCol="0" anchor="t" upright="0">
+      <a:bodyPr rot="0" spcFirstLastPara="1" vertOverflow="overflow" horzOverflow="overflow" vert="horz" wrap="square" lIns="50800" tIns="50800" rIns="50800" bIns="50800" numCol="1" spcCol="38100" rtlCol="0" anchor="t">
         <a:spAutoFit/>
       </a:bodyPr>
       <a:lstStyle>
@@ -2425,7 +3651,7 @@
           <a:buFontTx/>
           <a:buNone/>
           <a:tabLst/>
-          <a:defRPr b="0" baseline="0" cap="none" i="0" spc="0" strike="noStrike" sz="1200" u="none" kumimoji="0" normalizeH="0">
+          <a:defRPr kumimoji="0" sz="1200" b="0" i="0" u="none" strike="noStrike" cap="none" spc="0" normalizeH="0" baseline="0">
             <a:ln>
               <a:noFill/>
             </a:ln>
@@ -2455,7 +3681,7 @@
           <a:buFontTx/>
           <a:buNone/>
           <a:tabLst/>
-          <a:defRPr b="0" baseline="0" cap="none" i="0" spc="0" strike="noStrike" sz="1800" u="none" kumimoji="0" normalizeH="0">
+          <a:defRPr kumimoji="0" sz="1800" b="0" i="0" u="none" strike="noStrike" cap="none" spc="0" normalizeH="0" baseline="0">
             <a:ln>
               <a:noFill/>
             </a:ln>
@@ -2481,7 +3707,7 @@
           <a:buFontTx/>
           <a:buNone/>
           <a:tabLst/>
-          <a:defRPr b="0" baseline="0" cap="none" i="0" spc="0" strike="noStrike" sz="1800" u="none" kumimoji="0" normalizeH="0">
+          <a:defRPr kumimoji="0" sz="1800" b="0" i="0" u="none" strike="noStrike" cap="none" spc="0" normalizeH="0" baseline="0">
             <a:ln>
               <a:noFill/>
             </a:ln>
@@ -2507,7 +3733,7 @@
           <a:buFontTx/>
           <a:buNone/>
           <a:tabLst/>
-          <a:defRPr b="0" baseline="0" cap="none" i="0" spc="0" strike="noStrike" sz="1800" u="none" kumimoji="0" normalizeH="0">
+          <a:defRPr kumimoji="0" sz="1800" b="0" i="0" u="none" strike="noStrike" cap="none" spc="0" normalizeH="0" baseline="0">
             <a:ln>
               <a:noFill/>
             </a:ln>
@@ -2533,7 +3759,7 @@
           <a:buFontTx/>
           <a:buNone/>
           <a:tabLst/>
-          <a:defRPr b="0" baseline="0" cap="none" i="0" spc="0" strike="noStrike" sz="1800" u="none" kumimoji="0" normalizeH="0">
+          <a:defRPr kumimoji="0" sz="1800" b="0" i="0" u="none" strike="noStrike" cap="none" spc="0" normalizeH="0" baseline="0">
             <a:ln>
               <a:noFill/>
             </a:ln>
@@ -2559,7 +3785,7 @@
           <a:buFontTx/>
           <a:buNone/>
           <a:tabLst/>
-          <a:defRPr b="0" baseline="0" cap="none" i="0" spc="0" strike="noStrike" sz="1800" u="none" kumimoji="0" normalizeH="0">
+          <a:defRPr kumimoji="0" sz="1800" b="0" i="0" u="none" strike="noStrike" cap="none" spc="0" normalizeH="0" baseline="0">
             <a:ln>
               <a:noFill/>
             </a:ln>
@@ -2585,7 +3811,7 @@
           <a:buFontTx/>
           <a:buNone/>
           <a:tabLst/>
-          <a:defRPr b="0" baseline="0" cap="none" i="0" spc="0" strike="noStrike" sz="1800" u="none" kumimoji="0" normalizeH="0">
+          <a:defRPr kumimoji="0" sz="1800" b="0" i="0" u="none" strike="noStrike" cap="none" spc="0" normalizeH="0" baseline="0">
             <a:ln>
               <a:noFill/>
             </a:ln>
@@ -2611,7 +3837,7 @@
           <a:buFontTx/>
           <a:buNone/>
           <a:tabLst/>
-          <a:defRPr b="0" baseline="0" cap="none" i="0" spc="0" strike="noStrike" sz="1800" u="none" kumimoji="0" normalizeH="0">
+          <a:defRPr kumimoji="0" sz="1800" b="0" i="0" u="none" strike="noStrike" cap="none" spc="0" normalizeH="0" baseline="0">
             <a:ln>
               <a:noFill/>
             </a:ln>
@@ -2637,7 +3863,7 @@
           <a:buFontTx/>
           <a:buNone/>
           <a:tabLst/>
-          <a:defRPr b="0" baseline="0" cap="none" i="0" spc="0" strike="noStrike" sz="1800" u="none" kumimoji="0" normalizeH="0">
+          <a:defRPr kumimoji="0" sz="1800" b="0" i="0" u="none" strike="noStrike" cap="none" spc="0" normalizeH="0" baseline="0">
             <a:ln>
               <a:noFill/>
             </a:ln>
@@ -2663,7 +3889,7 @@
           <a:buFontTx/>
           <a:buNone/>
           <a:tabLst/>
-          <a:defRPr b="0" baseline="0" cap="none" i="0" spc="0" strike="noStrike" sz="1800" u="none" kumimoji="0" normalizeH="0">
+          <a:defRPr kumimoji="0" sz="1800" b="0" i="0" u="none" strike="noStrike" cap="none" spc="0" normalizeH="0" baseline="0">
             <a:ln>
               <a:noFill/>
             </a:ln>
@@ -2676,12 +3902,19 @@
         </a:lvl9pPr>
       </a:lstStyle>
       <a:style>
-        <a:lnRef idx="0"/>
-        <a:fillRef idx="0"/>
-        <a:effectRef idx="0"/>
+        <a:lnRef idx="0">
+          <a:scrgbClr r="0" g="0" b="0"/>
+        </a:lnRef>
+        <a:fillRef idx="0">
+          <a:scrgbClr r="0" g="0" b="0"/>
+        </a:fillRef>
+        <a:effectRef idx="0">
+          <a:scrgbClr r="0" g="0" b="0"/>
+        </a:effectRef>
         <a:fontRef idx="none"/>
       </a:style>
     </a:txDef>
   </a:objectDefaults>
+  <a:extraClrSchemeLst/>
 </a:theme>
 </file>
</xml_diff>